<commit_message>
adiing photo to work
</commit_message>
<xml_diff>
--- a/Работа/Kursovaya18.docx
+++ b/Работа/Kursovaya18.docx
@@ -13,8 +13,6 @@
       <w:pPr>
         <w:pStyle w:val="ab"/>
       </w:pPr>
-      <w:bookmarkStart w:id="0" w:name="_GoBack"/>
-      <w:bookmarkEnd w:id="0"/>
     </w:p>
     <w:p>
       <w:pPr>
@@ -2588,14 +2586,14 @@
       <w:pPr>
         <w:pStyle w:val="1"/>
       </w:pPr>
-      <w:bookmarkStart w:id="1" w:name="_Toc508127618"/>
-      <w:bookmarkStart w:id="2" w:name="_Toc535950867"/>
+      <w:bookmarkStart w:id="0" w:name="_Toc508127618"/>
+      <w:bookmarkStart w:id="1" w:name="_Toc535950867"/>
       <w:r>
         <w:lastRenderedPageBreak/>
         <w:t>Введение</w:t>
       </w:r>
+      <w:bookmarkEnd w:id="0"/>
       <w:bookmarkEnd w:id="1"/>
-      <w:bookmarkEnd w:id="2"/>
     </w:p>
     <w:p>
       <w:r>
@@ -2725,8 +2723,8 @@
       <w:pPr>
         <w:pStyle w:val="1"/>
       </w:pPr>
-      <w:bookmarkStart w:id="3" w:name="_Toc508127619"/>
-      <w:bookmarkStart w:id="4" w:name="_Toc535950868"/>
+      <w:bookmarkStart w:id="2" w:name="_Toc508127619"/>
+      <w:bookmarkStart w:id="3" w:name="_Toc535950868"/>
       <w:r>
         <w:t>Глава 1</w:t>
       </w:r>
@@ -2739,177 +2737,177 @@
       <w:r>
         <w:t>Изучение литературы</w:t>
       </w:r>
+      <w:bookmarkEnd w:id="2"/>
       <w:bookmarkEnd w:id="3"/>
+    </w:p>
+    <w:p>
+      <w:pPr>
+        <w:pStyle w:val="21"/>
+      </w:pPr>
+      <w:bookmarkStart w:id="4" w:name="_Toc535950869"/>
+      <w:r>
+        <w:t xml:space="preserve">1.1. </w:t>
+      </w:r>
+      <w:r>
+        <w:t>Изучение аналогичных научных статей</w:t>
+      </w:r>
       <w:bookmarkEnd w:id="4"/>
     </w:p>
     <w:p>
+      <w:r>
+        <w:t xml:space="preserve">Перед </w:t>
+      </w:r>
+      <w:r>
+        <w:t>разработкой проекта б</w:t>
+      </w:r>
+      <w:r>
+        <w:t xml:space="preserve">ыл проведен поиск и анализ </w:t>
+      </w:r>
+      <w:r>
+        <w:t xml:space="preserve">статей на таких базах, как </w:t>
+      </w:r>
+      <w:r>
+        <w:rPr>
+          <w:lang w:val="en-US"/>
+        </w:rPr>
+        <w:t>Scopus</w:t>
+      </w:r>
+      <w:r>
+        <w:t xml:space="preserve"> </w:t>
+      </w:r>
+      <w:r>
+        <w:t xml:space="preserve">и </w:t>
+      </w:r>
+      <w:r>
+        <w:rPr>
+          <w:lang w:val="en-US"/>
+        </w:rPr>
+        <w:t>Google</w:t>
+      </w:r>
+      <w:r>
+        <w:t xml:space="preserve"> </w:t>
+      </w:r>
+      <w:r>
+        <w:rPr>
+          <w:lang w:val="en-US"/>
+        </w:rPr>
+        <w:t>Scholar</w:t>
+      </w:r>
+      <w:r>
+        <w:t xml:space="preserve">. </w:t>
+      </w:r>
+      <w:r>
+        <w:t>Не было найдено ни одной научной статьи российских ученых, описывающей проект, аналогичный нашему.</w:t>
+      </w:r>
+      <w:r>
+        <w:t xml:space="preserve"> </w:t>
+      </w:r>
+      <w:r>
+        <w:t xml:space="preserve">Поэтому мы </w:t>
+      </w:r>
+      <w:r>
+        <w:t>изучили</w:t>
+      </w:r>
+      <w:r>
+        <w:t xml:space="preserve"> работ</w:t>
+      </w:r>
+      <w:r>
+        <w:t>ы</w:t>
+      </w:r>
+      <w:r>
+        <w:t xml:space="preserve"> зарубежных авторов, которых оказалось не так много, как мы ожидали. </w:t>
+      </w:r>
+    </w:p>
+    <w:p>
       <w:pPr>
         <w:pStyle w:val="21"/>
       </w:pPr>
-      <w:bookmarkStart w:id="5" w:name="_Toc535950869"/>
-      <w:r>
-        <w:t xml:space="preserve">1.1. </w:t>
-      </w:r>
-      <w:r>
-        <w:t>Изучение аналогичных научных статей</w:t>
+      <w:bookmarkStart w:id="5" w:name="_Toc535950870"/>
+      <w:r>
+        <w:t>1.2</w:t>
+      </w:r>
+      <w:r>
+        <w:t>.</w:t>
+      </w:r>
+      <w:r>
+        <w:t xml:space="preserve"> Изучение языка жестов</w:t>
       </w:r>
       <w:bookmarkEnd w:id="5"/>
     </w:p>
     <w:p>
       <w:r>
-        <w:t xml:space="preserve">Перед </w:t>
-      </w:r>
-      <w:r>
-        <w:t>разработкой проекта б</w:t>
-      </w:r>
-      <w:r>
-        <w:t xml:space="preserve">ыл проведен поиск и анализ </w:t>
-      </w:r>
-      <w:r>
-        <w:t xml:space="preserve">статей на таких базах, как </w:t>
-      </w:r>
-      <w:r>
-        <w:rPr>
-          <w:lang w:val="en-US"/>
-        </w:rPr>
-        <w:t>Scopus</w:t>
+        <w:t xml:space="preserve">После изучения научных работ в открытой </w:t>
+      </w:r>
+      <w:r>
+        <w:t>базе мы приступили к изучению так называемого</w:t>
+      </w:r>
+      <w:r>
+        <w:t xml:space="preserve"> языка жестов. Оказалось, что существует много различных вариаций этого языка – жесты, обозначающие не отдельные буквы, а целые слова и фразы. Для изображения таких жестов требу</w:t>
+      </w:r>
+      <w:r>
+        <w:t>ю</w:t>
+      </w:r>
+      <w:r>
+        <w:t>тся голо</w:t>
+      </w:r>
+      <w:r>
+        <w:t>ва, тело, плечи, и обе руки. Но</w:t>
+      </w:r>
+      <w:r>
+        <w:t xml:space="preserve"> поскольку каждый такой жест можно представить как несколько простых жестов</w:t>
+      </w:r>
+      <w:r>
+        <w:t xml:space="preserve">, обозначающих </w:t>
+      </w:r>
+      <w:r>
+        <w:t>одну букву</w:t>
+      </w:r>
+      <w:r>
+        <w:t>,</w:t>
+      </w:r>
+      <w:r>
+        <w:t xml:space="preserve"> было принято решение не учитывать такие жесты при создании и обучении модели.</w:t>
+      </w:r>
+      <w:r>
+        <w:t xml:space="preserve"> На рисунке 1</w:t>
+      </w:r>
+      <w:r>
+        <w:rPr>
+          <w:rStyle w:val="affff1"/>
+        </w:rPr>
+        <w:footnoteReference w:id="1"/>
       </w:r>
       <w:r>
         <w:t xml:space="preserve"> </w:t>
       </w:r>
       <w:r>
-        <w:t xml:space="preserve">и </w:t>
-      </w:r>
-      <w:r>
-        <w:rPr>
-          <w:lang w:val="en-US"/>
-        </w:rPr>
-        <w:t>Google</w:t>
-      </w:r>
-      <w:r>
-        <w:t xml:space="preserve"> </w:t>
-      </w:r>
-      <w:r>
-        <w:rPr>
-          <w:lang w:val="en-US"/>
-        </w:rPr>
-        <w:t>Scholar</w:t>
-      </w:r>
-      <w:r>
-        <w:t xml:space="preserve">. </w:t>
-      </w:r>
-      <w:r>
-        <w:t>Не было найдено ни одной научной статьи российских ученых, описывающей проект, аналогичный нашему.</w:t>
-      </w:r>
-      <w:r>
-        <w:t xml:space="preserve"> </w:t>
-      </w:r>
-      <w:r>
-        <w:t xml:space="preserve">Поэтому мы </w:t>
-      </w:r>
-      <w:r>
-        <w:t>изучили</w:t>
-      </w:r>
-      <w:r>
-        <w:t xml:space="preserve"> работ</w:t>
-      </w:r>
-      <w:r>
-        <w:t>ы</w:t>
-      </w:r>
-      <w:r>
-        <w:t xml:space="preserve"> зарубежных авторов, которых оказалось не так много, как мы ожидали. </w:t>
+        <w:t>представлен «Жестовый алфавит» – русский алфавит, переведенный на язык жестов.</w:t>
       </w:r>
     </w:p>
     <w:p>
       <w:pPr>
         <w:pStyle w:val="21"/>
       </w:pPr>
-      <w:bookmarkStart w:id="6" w:name="_Toc535950870"/>
-      <w:r>
-        <w:t>1.2</w:t>
+      <w:bookmarkStart w:id="6" w:name="_Toc535950871"/>
+      <w:r>
+        <w:t>1</w:t>
+      </w:r>
+      <w:r>
+        <w:t>.3</w:t>
       </w:r>
       <w:r>
         <w:t>.</w:t>
       </w:r>
       <w:r>
-        <w:t xml:space="preserve"> Изучение языка жестов</w:t>
+        <w:t xml:space="preserve"> Изучение </w:t>
+      </w:r>
+      <w:r>
+        <w:t>микроконтроллера</w:t>
+      </w:r>
+      <w:r>
+        <w:t xml:space="preserve"> Arduino</w:t>
       </w:r>
       <w:bookmarkEnd w:id="6"/>
-    </w:p>
-    <w:p>
-      <w:r>
-        <w:t xml:space="preserve">После изучения научных работ в открытой </w:t>
-      </w:r>
-      <w:r>
-        <w:t>базе мы приступили к изучению так называемого</w:t>
-      </w:r>
-      <w:r>
-        <w:t xml:space="preserve"> языка жестов. Оказалось, что существует много различных вариаций этого языка – жесты, обозначающие не отдельные буквы, а целые слова и фразы. Для изображения таких жестов требу</w:t>
-      </w:r>
-      <w:r>
-        <w:t>ю</w:t>
-      </w:r>
-      <w:r>
-        <w:t>тся голо</w:t>
-      </w:r>
-      <w:r>
-        <w:t>ва, тело, плечи, и обе руки. Но</w:t>
-      </w:r>
-      <w:r>
-        <w:t xml:space="preserve"> поскольку каждый такой жест можно представить как несколько простых жестов</w:t>
-      </w:r>
-      <w:r>
-        <w:t xml:space="preserve">, обозначающих </w:t>
-      </w:r>
-      <w:r>
-        <w:t>одну букву</w:t>
-      </w:r>
-      <w:r>
-        <w:t>,</w:t>
-      </w:r>
-      <w:r>
-        <w:t xml:space="preserve"> было принято решение не учитывать такие жесты при создании и обучении модели.</w:t>
-      </w:r>
-      <w:r>
-        <w:t xml:space="preserve"> На рисунке 1</w:t>
-      </w:r>
-      <w:r>
-        <w:rPr>
-          <w:rStyle w:val="affff1"/>
-        </w:rPr>
-        <w:footnoteReference w:id="1"/>
-      </w:r>
-      <w:r>
-        <w:t xml:space="preserve"> </w:t>
-      </w:r>
-      <w:r>
-        <w:t>представлен «Жестовый алфавит» – русский алфавит, переведенный на язык жестов.</w:t>
-      </w:r>
-    </w:p>
-    <w:p>
-      <w:pPr>
-        <w:pStyle w:val="21"/>
-      </w:pPr>
-      <w:bookmarkStart w:id="7" w:name="_Toc535950871"/>
-      <w:r>
-        <w:t>1</w:t>
-      </w:r>
-      <w:r>
-        <w:t>.3</w:t>
-      </w:r>
-      <w:r>
-        <w:t>.</w:t>
-      </w:r>
-      <w:r>
-        <w:t xml:space="preserve"> Изучение </w:t>
-      </w:r>
-      <w:r>
-        <w:t>микроконтроллера</w:t>
-      </w:r>
-      <w:r>
-        <w:t xml:space="preserve"> Arduino</w:t>
-      </w:r>
-      <w:bookmarkEnd w:id="7"/>
     </w:p>
     <w:p>
       <w:r>
@@ -3055,7 +3053,7 @@
       <w:pPr>
         <w:pStyle w:val="21"/>
       </w:pPr>
-      <w:bookmarkStart w:id="8" w:name="_Toc535950872"/>
+      <w:bookmarkStart w:id="7" w:name="_Toc535950872"/>
       <w:r>
         <w:t>1.4</w:t>
       </w:r>
@@ -3074,262 +3072,262 @@
       <w:r>
         <w:t>а</w:t>
       </w:r>
+      <w:bookmarkEnd w:id="7"/>
+    </w:p>
+    <w:p>
+      <w:r>
+        <w:t>М</w:t>
+      </w:r>
+      <w:r>
+        <w:t>ы изучили</w:t>
+      </w:r>
+      <w:r>
+        <w:t xml:space="preserve"> существующие схемы сборки манипулятора</w:t>
+      </w:r>
+      <w:r>
+        <w:t xml:space="preserve"> у наших иностранных коллег</w:t>
+      </w:r>
+      <w:r>
+        <w:t xml:space="preserve">. Большая их часть представляла собой файлы </w:t>
+      </w:r>
+      <w:r>
+        <w:t>3</w:t>
+      </w:r>
+      <w:r>
+        <w:rPr>
+          <w:lang w:val="en-US"/>
+        </w:rPr>
+        <w:t>D</w:t>
+      </w:r>
+      <w:r>
+        <w:t xml:space="preserve">-моделей для печати на </w:t>
+      </w:r>
+      <w:r>
+        <w:t>3</w:t>
+      </w:r>
+      <w:r>
+        <w:rPr>
+          <w:lang w:val="en-US"/>
+        </w:rPr>
+        <w:t>D</w:t>
+      </w:r>
+      <w:r>
+        <w:t xml:space="preserve">-принтере. После изучения </w:t>
+      </w:r>
+      <w:r>
+        <w:t xml:space="preserve">7 </w:t>
+      </w:r>
+      <w:r>
+        <w:t>прототипов этих моделей мы пришли к выво</w:t>
+      </w:r>
+      <w:r>
+        <w:t xml:space="preserve">ду, что несмотря на </w:t>
+      </w:r>
+      <w:r>
+        <w:t>простоту изготовления (все детали проектируются на компьютере, после чего необходимо распечатать их и собрать, как обычный конструктор), они не обладают достаточным соотношением прочности к легкости</w:t>
+      </w:r>
+      <w:r>
+        <w:t>.</w:t>
+      </w:r>
+      <w:r>
+        <w:t xml:space="preserve"> </w:t>
+      </w:r>
+      <w:r>
+        <w:rPr>
+          <w:lang w:val="en-US"/>
+        </w:rPr>
+        <w:t>ABS</w:t>
+      </w:r>
+      <w:r>
+        <w:t>-</w:t>
+      </w:r>
+      <w:r>
+        <w:t>пластик, из которого печатаются такие модели</w:t>
+      </w:r>
+      <w:r>
+        <w:t>,</w:t>
+      </w:r>
+      <w:r>
+        <w:t xml:space="preserve"> достаточно хрупок, и для достижения прочности необходимо печатать </w:t>
+      </w:r>
+      <w:r>
+        <w:t xml:space="preserve">их </w:t>
+      </w:r>
+      <w:r>
+        <w:t xml:space="preserve">довольно толстым слоем пластика </w:t>
+      </w:r>
+      <w:r>
+        <w:t>(</w:t>
+      </w:r>
+      <w:r>
+        <w:t>либо использовать более дорогостоящую технологию порошковой печати</w:t>
+      </w:r>
+      <w:r>
+        <w:t>)</w:t>
+      </w:r>
+      <w:r>
+        <w:t>, в итоге прототип получится слишком тяжелым</w:t>
+      </w:r>
+      <w:r>
+        <w:t>.</w:t>
+      </w:r>
+    </w:p>
+    <w:p>
+      <w:r>
+        <w:t>П</w:t>
+      </w:r>
+      <w:r>
+        <w:t xml:space="preserve">араллельно с поиском соответствующих чертежей в интернете мы подготовили несколько вариантов </w:t>
+      </w:r>
+      <w:r>
+        <w:t>своих —</w:t>
+      </w:r>
+      <w:r>
+        <w:t xml:space="preserve"> для разработки модели манипулят</w:t>
+      </w:r>
+      <w:r>
+        <w:t xml:space="preserve">ора </w:t>
+      </w:r>
+      <w:r>
+        <w:t xml:space="preserve">без </w:t>
+      </w:r>
+      <w:r>
+        <w:t>3</w:t>
+      </w:r>
+      <w:r>
+        <w:rPr>
+          <w:lang w:val="en-US"/>
+        </w:rPr>
+        <w:t>D</w:t>
+      </w:r>
+      <w:r>
+        <w:t>-</w:t>
+      </w:r>
+      <w:r>
+        <w:t xml:space="preserve">технологий. Но, как оказалось при сравнительном анализе </w:t>
+      </w:r>
+      <w:r>
+        <w:t>наших</w:t>
+      </w:r>
+      <w:r>
+        <w:t xml:space="preserve"> чертежей </w:t>
+      </w:r>
+      <w:r>
+        <w:t xml:space="preserve">и </w:t>
+      </w:r>
+      <w:r>
+        <w:t xml:space="preserve">из открытых баз в интернете, использование </w:t>
+      </w:r>
+      <w:r>
+        <w:t>3</w:t>
+      </w:r>
+      <w:r>
+        <w:rPr>
+          <w:lang w:val="en-US"/>
+        </w:rPr>
+        <w:t>D</w:t>
+      </w:r>
+      <w:r>
+        <w:t>-принтера при создании прототипа, во-первых, намного упрощает задачу, а, во-вторых, является наиболее т</w:t>
+      </w:r>
+      <w:r>
+        <w:t xml:space="preserve">очным методом, что </w:t>
+      </w:r>
+      <w:r>
+        <w:t>немало</w:t>
+      </w:r>
+      <w:r>
+        <w:t xml:space="preserve">важно в нашем проекте. Тем более, при создании нескольких частей-прототипов по нашим чертежам оказалось, что пенополистирол, который мы предполагали использовать </w:t>
+      </w:r>
+      <w:r>
+        <w:t>из-</w:t>
+      </w:r>
+      <w:r>
+        <w:t>за его легкост</w:t>
+      </w:r>
+      <w:r>
+        <w:t>и</w:t>
+      </w:r>
+      <w:r>
+        <w:t>, тяжело обрабатывается без специальных станков, а также режется леской, которая, как предполагала конструкция, должна сгиб</w:t>
+      </w:r>
+      <w:r>
+        <w:t>ать</w:t>
+      </w:r>
+      <w:r>
+        <w:t xml:space="preserve"> пальц</w:t>
+      </w:r>
+      <w:r>
+        <w:t>ы</w:t>
+      </w:r>
+      <w:r>
+        <w:t xml:space="preserve"> руки-манипулятора. </w:t>
+      </w:r>
+      <w:r>
+        <w:t>Б</w:t>
+      </w:r>
+      <w:r>
+        <w:t xml:space="preserve">ыло решено взять готовые чертежи. </w:t>
+      </w:r>
+      <w:r>
+        <w:t>Нам удалось отыскать удачный проект, расположенный в французском открытом банке 3</w:t>
+      </w:r>
+      <w:r>
+        <w:rPr>
+          <w:lang w:val="en-US"/>
+        </w:rPr>
+        <w:t>D</w:t>
+      </w:r>
+      <w:r>
+        <w:t>-проектов «</w:t>
+      </w:r>
+      <w:r>
+        <w:rPr>
+          <w:lang w:val="en-US"/>
+        </w:rPr>
+        <w:t>InMoov</w:t>
+      </w:r>
+      <w:r>
+        <w:t>», который мы решили использовать.</w:t>
+      </w:r>
+    </w:p>
+    <w:p>
+      <w:pPr>
+        <w:pStyle w:val="1"/>
+      </w:pPr>
+      <w:bookmarkStart w:id="8" w:name="_Toc535950873"/>
+      <w:r>
+        <w:t>Глава 2. Сборка м</w:t>
+      </w:r>
+      <w:r>
+        <w:t>одели</w:t>
+      </w:r>
       <w:bookmarkEnd w:id="8"/>
     </w:p>
     <w:p>
-      <w:r>
-        <w:t>М</w:t>
-      </w:r>
-      <w:r>
-        <w:t>ы изучили</w:t>
-      </w:r>
-      <w:r>
-        <w:t xml:space="preserve"> существующие схемы сборки манипулятора</w:t>
-      </w:r>
-      <w:r>
-        <w:t xml:space="preserve"> у наших иностранных коллег</w:t>
-      </w:r>
-      <w:r>
-        <w:t xml:space="preserve">. Большая их часть представляла собой файлы </w:t>
-      </w:r>
-      <w:r>
-        <w:t>3</w:t>
-      </w:r>
-      <w:r>
-        <w:rPr>
-          <w:lang w:val="en-US"/>
-        </w:rPr>
-        <w:t>D</w:t>
-      </w:r>
-      <w:r>
-        <w:t xml:space="preserve">-моделей для печати на </w:t>
-      </w:r>
-      <w:r>
-        <w:t>3</w:t>
-      </w:r>
-      <w:r>
-        <w:rPr>
-          <w:lang w:val="en-US"/>
-        </w:rPr>
-        <w:t>D</w:t>
-      </w:r>
-      <w:r>
-        <w:t xml:space="preserve">-принтере. После изучения </w:t>
-      </w:r>
-      <w:r>
-        <w:t xml:space="preserve">7 </w:t>
-      </w:r>
-      <w:r>
-        <w:t>прототипов этих моделей мы пришли к выво</w:t>
-      </w:r>
-      <w:r>
-        <w:t xml:space="preserve">ду, что несмотря на </w:t>
-      </w:r>
-      <w:r>
-        <w:t>простоту изготовления (все детали проектируются на компьютере, после чего необходимо распечатать их и собрать, как обычный конструктор), они не обладают достаточным соотношением прочности к легкости</w:t>
+      <w:pPr>
+        <w:pStyle w:val="21"/>
+      </w:pPr>
+      <w:bookmarkStart w:id="9" w:name="_Toc535950874"/>
+      <w:r>
+        <w:t>2</w:t>
+      </w:r>
+      <w:r>
+        <w:t>.1</w:t>
       </w:r>
       <w:r>
         <w:t>.</w:t>
       </w:r>
       <w:r>
-        <w:t xml:space="preserve"> </w:t>
-      </w:r>
-      <w:r>
-        <w:rPr>
-          <w:lang w:val="en-US"/>
-        </w:rPr>
-        <w:t>ABS</w:t>
-      </w:r>
-      <w:r>
-        <w:t>-</w:t>
-      </w:r>
-      <w:r>
-        <w:t>пластик, из которого печатаются такие модели</w:t>
-      </w:r>
-      <w:r>
-        <w:t>,</w:t>
-      </w:r>
-      <w:r>
-        <w:t xml:space="preserve"> достаточно хрупок, и для достижения прочности необходимо печатать </w:t>
-      </w:r>
-      <w:r>
-        <w:t xml:space="preserve">их </w:t>
-      </w:r>
-      <w:r>
-        <w:t xml:space="preserve">довольно толстым слоем пластика </w:t>
-      </w:r>
-      <w:r>
-        <w:t>(</w:t>
-      </w:r>
-      <w:r>
-        <w:t>либо использовать более дорогостоящую технологию порошковой печати</w:t>
-      </w:r>
-      <w:r>
-        <w:t>)</w:t>
-      </w:r>
-      <w:r>
-        <w:t>, в итоге прототип получится слишком тяжелым</w:t>
-      </w:r>
-      <w:r>
-        <w:t>.</w:t>
-      </w:r>
-    </w:p>
-    <w:p>
-      <w:r>
-        <w:t>П</w:t>
-      </w:r>
-      <w:r>
-        <w:t xml:space="preserve">араллельно с поиском соответствующих чертежей в интернете мы подготовили несколько вариантов </w:t>
-      </w:r>
-      <w:r>
-        <w:t>своих —</w:t>
-      </w:r>
-      <w:r>
-        <w:t xml:space="preserve"> для разработки модели манипулят</w:t>
-      </w:r>
-      <w:r>
-        <w:t xml:space="preserve">ора </w:t>
-      </w:r>
-      <w:r>
-        <w:t xml:space="preserve">без </w:t>
-      </w:r>
-      <w:r>
-        <w:t>3</w:t>
-      </w:r>
-      <w:r>
-        <w:rPr>
-          <w:lang w:val="en-US"/>
-        </w:rPr>
-        <w:t>D</w:t>
-      </w:r>
-      <w:r>
-        <w:t>-</w:t>
-      </w:r>
-      <w:r>
-        <w:t xml:space="preserve">технологий. Но, как оказалось при сравнительном анализе </w:t>
-      </w:r>
-      <w:r>
-        <w:t>наших</w:t>
-      </w:r>
-      <w:r>
-        <w:t xml:space="preserve"> чертежей </w:t>
-      </w:r>
-      <w:r>
-        <w:t xml:space="preserve">и </w:t>
-      </w:r>
-      <w:r>
-        <w:t xml:space="preserve">из открытых баз в интернете, использование </w:t>
-      </w:r>
-      <w:r>
-        <w:t>3</w:t>
-      </w:r>
-      <w:r>
-        <w:rPr>
-          <w:lang w:val="en-US"/>
-        </w:rPr>
-        <w:t>D</w:t>
-      </w:r>
-      <w:r>
-        <w:t>-принтера при создании прототипа, во-первых, намного упрощает задачу, а, во-вторых, является наиболее т</w:t>
-      </w:r>
-      <w:r>
-        <w:t xml:space="preserve">очным методом, что </w:t>
-      </w:r>
-      <w:r>
-        <w:t>немало</w:t>
-      </w:r>
-      <w:r>
-        <w:t xml:space="preserve">важно в нашем проекте. Тем более, при создании нескольких частей-прототипов по нашим чертежам оказалось, что пенополистирол, который мы предполагали использовать </w:t>
-      </w:r>
-      <w:r>
-        <w:t>из-</w:t>
-      </w:r>
-      <w:r>
-        <w:t>за его легкост</w:t>
-      </w:r>
-      <w:r>
-        <w:t>и</w:t>
-      </w:r>
-      <w:r>
-        <w:t>, тяжело обрабатывается без специальных станков, а также режется леской, которая, как предполагала конструкция, должна сгиб</w:t>
-      </w:r>
-      <w:r>
-        <w:t>ать</w:t>
-      </w:r>
-      <w:r>
-        <w:t xml:space="preserve"> пальц</w:t>
-      </w:r>
-      <w:r>
-        <w:t>ы</w:t>
-      </w:r>
-      <w:r>
-        <w:t xml:space="preserve"> руки-манипулятора. </w:t>
-      </w:r>
-      <w:r>
-        <w:t>Б</w:t>
-      </w:r>
-      <w:r>
-        <w:t xml:space="preserve">ыло решено взять готовые чертежи. </w:t>
-      </w:r>
-      <w:r>
-        <w:t>Нам удалось отыскать удачный проект, расположенный в французском открытом банке 3</w:t>
-      </w:r>
-      <w:r>
-        <w:rPr>
-          <w:lang w:val="en-US"/>
-        </w:rPr>
-        <w:t>D</w:t>
-      </w:r>
-      <w:r>
-        <w:t>-проектов «</w:t>
-      </w:r>
-      <w:r>
-        <w:rPr>
-          <w:lang w:val="en-US"/>
-        </w:rPr>
-        <w:t>InMoov</w:t>
-      </w:r>
-      <w:r>
-        <w:t>», который мы решили использовать.</w:t>
-      </w:r>
-    </w:p>
-    <w:p>
-      <w:pPr>
-        <w:pStyle w:val="1"/>
-      </w:pPr>
-      <w:bookmarkStart w:id="9" w:name="_Toc535950873"/>
-      <w:r>
-        <w:t>Глава 2. Сборка м</w:t>
-      </w:r>
-      <w:r>
-        <w:t>одели</w:t>
+        <w:t xml:space="preserve"> Создание деталей</w:t>
       </w:r>
       <w:bookmarkEnd w:id="9"/>
     </w:p>
     <w:p>
       <w:pPr>
-        <w:pStyle w:val="21"/>
-      </w:pPr>
-      <w:bookmarkStart w:id="10" w:name="_Toc535950874"/>
-      <w:r>
-        <w:t>2</w:t>
-      </w:r>
-      <w:r>
-        <w:t>.1</w:t>
-      </w:r>
-      <w:r>
-        <w:t>.</w:t>
-      </w:r>
-      <w:r>
-        <w:t xml:space="preserve"> Создание деталей</w:t>
-      </w:r>
-      <w:bookmarkEnd w:id="10"/>
-    </w:p>
-    <w:p>
-      <w:pPr>
         <w:pStyle w:val="31"/>
       </w:pPr>
-      <w:bookmarkStart w:id="11" w:name="_Toc535950875"/>
+      <w:bookmarkStart w:id="10" w:name="_Toc535950875"/>
       <w:r>
         <w:lastRenderedPageBreak/>
         <w:t>2</w:t>
@@ -3346,252 +3344,255 @@
       <w:r>
         <w:t>-модель</w:t>
       </w:r>
+      <w:bookmarkEnd w:id="10"/>
+    </w:p>
+    <w:p>
+      <w:r>
+        <w:t xml:space="preserve">Коме проекта модели </w:t>
+      </w:r>
+      <w:r>
+        <w:t xml:space="preserve">нам было необходимо </w:t>
+      </w:r>
+      <w:r>
+        <w:t xml:space="preserve">было </w:t>
+      </w:r>
+      <w:r>
+        <w:t>найти 3</w:t>
+      </w:r>
+      <w:r>
+        <w:rPr>
+          <w:lang w:val="en-US"/>
+        </w:rPr>
+        <w:t>D</w:t>
+      </w:r>
+      <w:r>
+        <w:t>-принтер, на котором были бы распечатаны детали. В</w:t>
+      </w:r>
+      <w:r>
+        <w:t xml:space="preserve"> нашем лицее </w:t>
+      </w:r>
+      <w:r>
+        <w:t>находится 3</w:t>
+      </w:r>
+      <w:r>
+        <w:rPr>
+          <w:lang w:val="en-US"/>
+        </w:rPr>
+        <w:t>D</w:t>
+      </w:r>
+      <w:r>
+        <w:t>-</w:t>
+      </w:r>
+      <w:r>
+        <w:t xml:space="preserve">принтер, печатающий по технологии «Послойное </w:t>
+      </w:r>
+      <w:r>
+        <w:t>наплавление</w:t>
+      </w:r>
+      <w:r>
+        <w:t xml:space="preserve"> </w:t>
+      </w:r>
+      <w:r>
+        <w:t>(</w:t>
+      </w:r>
+      <w:r>
+        <w:rPr>
+          <w:lang w:val="en-US"/>
+        </w:rPr>
+        <w:t>FDM</w:t>
+      </w:r>
+      <w:r>
+        <w:t>)». Технология</w:t>
+      </w:r>
+      <w:r>
+        <w:t xml:space="preserve"> распространена из-за своей доступн</w:t>
+      </w:r>
+      <w:r>
+        <w:t>ости и дешевизны. И</w:t>
+      </w:r>
+      <w:r>
+        <w:t xml:space="preserve">менно ее мы решили использовать для </w:t>
+      </w:r>
+      <w:r>
+        <w:t xml:space="preserve">печати </w:t>
+      </w:r>
+      <w:r>
+        <w:t>модели.</w:t>
+      </w:r>
+      <w:r>
+        <w:t xml:space="preserve"> </w:t>
+      </w:r>
+    </w:p>
+    <w:p>
+      <w:pPr>
+        <w:pStyle w:val="21"/>
+      </w:pPr>
+      <w:bookmarkStart w:id="11" w:name="_Toc535950876"/>
+      <w:r>
+        <w:t>2</w:t>
+      </w:r>
+      <w:r>
+        <w:t>.2</w:t>
+      </w:r>
+      <w:r>
+        <w:t>.</w:t>
+      </w:r>
+      <w:r>
+        <w:t xml:space="preserve"> Процесс сборки</w:t>
+      </w:r>
       <w:bookmarkEnd w:id="11"/>
     </w:p>
     <w:p>
-      <w:r>
-        <w:t xml:space="preserve">Коме проекта модели </w:t>
-      </w:r>
-      <w:r>
-        <w:t xml:space="preserve">нам было необходимо </w:t>
-      </w:r>
-      <w:r>
-        <w:t xml:space="preserve">было </w:t>
-      </w:r>
-      <w:r>
-        <w:t>найти 3</w:t>
-      </w:r>
-      <w:r>
-        <w:rPr>
-          <w:lang w:val="en-US"/>
-        </w:rPr>
-        <w:t>D</w:t>
-      </w:r>
-      <w:r>
-        <w:t>-принтер, на котором были бы распечатаны детали. В</w:t>
-      </w:r>
-      <w:r>
-        <w:t xml:space="preserve"> нашем лицее </w:t>
-      </w:r>
-      <w:r>
-        <w:t>находится 3</w:t>
-      </w:r>
-      <w:r>
-        <w:rPr>
-          <w:lang w:val="en-US"/>
-        </w:rPr>
-        <w:t>D</w:t>
-      </w:r>
-      <w:r>
-        <w:t>-</w:t>
-      </w:r>
-      <w:r>
-        <w:t xml:space="preserve">принтер, печатающий по технологии «Послойное </w:t>
-      </w:r>
-      <w:r>
-        <w:t>наплавление</w:t>
-      </w:r>
+      <w:pPr>
+        <w:pStyle w:val="31"/>
+      </w:pPr>
+      <w:bookmarkStart w:id="12" w:name="_Toc535950877"/>
+      <w:r>
+        <w:t>2</w:t>
+      </w:r>
+      <w:r>
+        <w:t>.2.1 Сборка пальцев</w:t>
+      </w:r>
+      <w:bookmarkEnd w:id="12"/>
+    </w:p>
+    <w:p>
+      <w:pPr>
+        <w:ind w:firstLine="0"/>
+      </w:pPr>
       <w:r>
         <w:t xml:space="preserve"> </w:t>
       </w:r>
       <w:r>
-        <w:t>(</w:t>
-      </w:r>
-      <w:r>
-        <w:rPr>
-          <w:lang w:val="en-US"/>
-        </w:rPr>
-        <w:t>FDM</w:t>
-      </w:r>
-      <w:r>
-        <w:t>)». Технология</w:t>
-      </w:r>
-      <w:r>
-        <w:t xml:space="preserve"> распространена из-за своей доступн</w:t>
-      </w:r>
-      <w:r>
-        <w:t>ости и дешевизны. И</w:t>
-      </w:r>
-      <w:r>
-        <w:t xml:space="preserve">менно ее мы решили использовать для </w:t>
-      </w:r>
-      <w:r>
-        <w:t xml:space="preserve">печати </w:t>
-      </w:r>
-      <w:r>
-        <w:t>модели.</w:t>
+        <w:tab/>
+      </w:r>
+      <w:r>
+        <w:t xml:space="preserve">Первым этапом в процессе сборке была сборка пальцев. </w:t>
+      </w:r>
+    </w:p>
+    <w:p>
+      <w:pPr>
+        <w:ind w:firstLine="0"/>
+        <w:rPr>
+          <w:color w:val="auto"/>
+        </w:rPr>
+      </w:pPr>
+      <w:r>
+        <w:rPr>
+          <w:color w:val="auto"/>
+        </w:rPr>
+        <w:t>Пальцы собирались из фаланг, каждая фаланга – из 2 деталей. На каждой фаланге присутствуют отверстия для соединения деталей между собой. В эти о</w:t>
+      </w:r>
+      <w:r>
+        <w:rPr>
+          <w:color w:val="auto"/>
+        </w:rPr>
+        <w:t>тверстия вставлен жесткий жгут, служащий осью вращения</w:t>
+      </w:r>
+      <w:r>
+        <w:rPr>
+          <w:color w:val="auto"/>
+        </w:rPr>
+        <w:t>.</w:t>
+      </w:r>
+      <w:r>
+        <w:rPr>
+          <w:color w:val="auto"/>
+        </w:rPr>
+        <w:t xml:space="preserve"> Также</w:t>
+      </w:r>
+      <w:r>
+        <w:rPr>
+          <w:color w:val="auto"/>
+        </w:rPr>
+        <w:t xml:space="preserve"> внутри пальца продеваютя две жестких нити или лески, которые подтягиваются с помощью сервоприводов и позволяют сгибать и разгибать палец.</w:t>
+      </w:r>
+    </w:p>
+    <w:p>
+      <w:pPr>
+        <w:pStyle w:val="31"/>
+      </w:pPr>
+      <w:bookmarkStart w:id="13" w:name="_Toc535950878"/>
+      <w:r>
+        <w:t>2.2.2 Сборка предплечья и запястья</w:t>
+      </w:r>
+      <w:bookmarkEnd w:id="13"/>
+    </w:p>
+    <w:p>
+      <w:r>
+        <w:t>Запястьяе состоит из нескольких деталей</w:t>
+      </w:r>
+      <w:r>
+        <w:t>:</w:t>
       </w:r>
       <w:r>
         <w:t xml:space="preserve"> </w:t>
       </w:r>
+      <w:r>
+        <w:t>м</w:t>
+      </w:r>
+      <w:r>
+        <w:t>ассивная деталь, служит основой для него</w:t>
+      </w:r>
+      <w:r>
+        <w:t>,</w:t>
+      </w:r>
+      <w:r>
+        <w:t xml:space="preserve"> </w:t>
+      </w:r>
+      <w:r>
+        <w:t>н</w:t>
+      </w:r>
+      <w:r>
+        <w:t xml:space="preserve">а эту деталь закрепляются еще </w:t>
+      </w:r>
+      <w:r>
+        <w:t>3 подвижные детали, на которые</w:t>
+      </w:r>
+      <w:r>
+        <w:t>, устанавливаются пальцы</w:t>
+      </w:r>
+      <w:r>
+        <w:t xml:space="preserve">. </w:t>
+      </w:r>
+      <w:r>
+        <w:t xml:space="preserve">Запястье закрепляется на предплечье через систему шестеренок, которые позволяют </w:t>
+      </w:r>
+      <w:r>
+        <w:t>ему вращаться вокруг своей оси (рис. 2).</w:t>
+      </w:r>
+    </w:p>
+    <w:p>
+      <w:r>
+        <w:t xml:space="preserve">Предплечье </w:t>
+      </w:r>
+      <w:r>
+        <w:t>состоит</w:t>
+      </w:r>
+      <w:r>
+        <w:t xml:space="preserve"> из двух больших деталей, похожих на половины цилиндра. Благодаря</w:t>
+      </w:r>
+      <w:r>
+        <w:t xml:space="preserve"> внутреннему размещению электроники</w:t>
+      </w:r>
+      <w:r>
+        <w:t xml:space="preserve"> манипулятор становится более компактным</w:t>
+      </w:r>
+      <w:r>
+        <w:t xml:space="preserve"> и удобным в использовании.</w:t>
+      </w:r>
     </w:p>
     <w:p>
       <w:pPr>
         <w:pStyle w:val="21"/>
       </w:pPr>
-      <w:bookmarkStart w:id="12" w:name="_Toc535950876"/>
+      <w:bookmarkStart w:id="14" w:name="_Toc535950879"/>
       <w:r>
         <w:t>2</w:t>
       </w:r>
       <w:r>
-        <w:t>.2</w:t>
-      </w:r>
-      <w:r>
-        <w:t>.</w:t>
-      </w:r>
-      <w:r>
-        <w:t xml:space="preserve"> Процесс сборки</w:t>
-      </w:r>
-      <w:bookmarkEnd w:id="12"/>
-    </w:p>
-    <w:p>
-      <w:pPr>
-        <w:pStyle w:val="31"/>
-      </w:pPr>
-      <w:bookmarkStart w:id="13" w:name="_Toc535950877"/>
-      <w:r>
-        <w:t>2</w:t>
-      </w:r>
-      <w:r>
-        <w:t>.2.1 Сборка пальцев</w:t>
-      </w:r>
-      <w:bookmarkEnd w:id="13"/>
-    </w:p>
-    <w:p>
-      <w:pPr>
-        <w:ind w:firstLine="0"/>
-      </w:pPr>
-      <w:r>
-        <w:t xml:space="preserve"> </w:t>
-      </w:r>
-      <w:r>
-        <w:tab/>
-      </w:r>
-      <w:r>
-        <w:t xml:space="preserve">Первым этапом в процессе сборке была сборка пальцев. </w:t>
-      </w:r>
-    </w:p>
-    <w:p>
-      <w:pPr>
-        <w:ind w:firstLine="0"/>
-        <w:rPr>
-          <w:color w:val="auto"/>
-        </w:rPr>
-      </w:pPr>
-      <w:r>
-        <w:rPr>
-          <w:color w:val="auto"/>
-        </w:rPr>
-        <w:t>Пальцы собирались из фаланг, каждая фаланга – из 2 деталей. На каждой фаланге присутствуют отверстия для соединения деталей между собой. В эти о</w:t>
-      </w:r>
-      <w:r>
-        <w:rPr>
-          <w:color w:val="auto"/>
-        </w:rPr>
-        <w:t>тверстия вставлен жесткий жгут, служащий осью вращения</w:t>
-      </w:r>
-      <w:r>
-        <w:rPr>
-          <w:color w:val="auto"/>
-        </w:rPr>
-        <w:t>.</w:t>
-      </w:r>
-      <w:r>
-        <w:rPr>
-          <w:color w:val="auto"/>
-        </w:rPr>
-        <w:t xml:space="preserve"> Также</w:t>
-      </w:r>
-      <w:r>
-        <w:rPr>
-          <w:color w:val="auto"/>
-        </w:rPr>
-        <w:t xml:space="preserve"> внутри пальца продеваютя две жестких нити или лески, которые подтягиваются с помощью сервоприводов и позволяют сгибать и разгибать палец.</w:t>
-      </w:r>
-    </w:p>
-    <w:p>
-      <w:pPr>
-        <w:pStyle w:val="31"/>
-      </w:pPr>
-      <w:bookmarkStart w:id="14" w:name="_Toc535950878"/>
-      <w:r>
-        <w:t>2.2.2 Сборка предплечья и запястья</w:t>
+        <w:t>.3. Подключение аппаратуры</w:t>
       </w:r>
       <w:bookmarkEnd w:id="14"/>
-    </w:p>
-    <w:p>
-      <w:r>
-        <w:t>Запястьяе состоит из нескольких деталей</w:t>
-      </w:r>
-      <w:r>
-        <w:t>:</w:t>
-      </w:r>
-      <w:r>
-        <w:t xml:space="preserve"> </w:t>
-      </w:r>
-      <w:r>
-        <w:t>м</w:t>
-      </w:r>
-      <w:r>
-        <w:t>ассивная деталь, служит основой для него</w:t>
-      </w:r>
-      <w:r>
-        <w:t>,</w:t>
-      </w:r>
-      <w:r>
-        <w:t xml:space="preserve"> </w:t>
-      </w:r>
-      <w:r>
-        <w:t>н</w:t>
-      </w:r>
-      <w:r>
-        <w:t xml:space="preserve">а эту деталь закрепляются еще </w:t>
-      </w:r>
-      <w:r>
-        <w:t>3 подвижные детали, на которые</w:t>
-      </w:r>
-      <w:r>
-        <w:t>, устанавливаются пальцы</w:t>
-      </w:r>
-      <w:r>
-        <w:t xml:space="preserve">. </w:t>
-      </w:r>
-      <w:r>
-        <w:t xml:space="preserve">Запястье закрепляется на предплечье через систему шестеренок, которые позволяют ему вращаться вокруг своей оси. </w:t>
-      </w:r>
-    </w:p>
-    <w:p>
-      <w:r>
-        <w:t xml:space="preserve">Предплечье </w:t>
-      </w:r>
-      <w:r>
-        <w:t>состоит</w:t>
-      </w:r>
-      <w:r>
-        <w:t xml:space="preserve"> из двух больших деталей, похожих на половины цилиндра. Благодаря</w:t>
-      </w:r>
-      <w:r>
-        <w:t xml:space="preserve"> внутреннему размещению электроники</w:t>
-      </w:r>
-      <w:r>
-        <w:t xml:space="preserve"> манипулятор становится более компактным</w:t>
-      </w:r>
-      <w:r>
-        <w:t xml:space="preserve"> и удобным в использовании.</w:t>
-      </w:r>
-    </w:p>
-    <w:p>
-      <w:pPr>
-        <w:pStyle w:val="21"/>
-      </w:pPr>
-      <w:bookmarkStart w:id="15" w:name="_Toc535950879"/>
-      <w:r>
-        <w:t>2</w:t>
-      </w:r>
-      <w:r>
-        <w:t>.3. Подключение аппаратуры</w:t>
-      </w:r>
-      <w:bookmarkEnd w:id="15"/>
     </w:p>
     <w:p>
       <w:r>
@@ -3697,7 +3698,7 @@
       <w:pPr>
         <w:pStyle w:val="21"/>
       </w:pPr>
-      <w:bookmarkStart w:id="16" w:name="_Toc535950880"/>
+      <w:bookmarkStart w:id="15" w:name="_Toc535950880"/>
       <w:r>
         <w:t>2</w:t>
       </w:r>
@@ -3707,23 +3708,181 @@
       <w:r>
         <w:t>.</w:t>
       </w:r>
+      <w:bookmarkEnd w:id="15"/>
+    </w:p>
+    <w:p>
+      <w:r>
+        <w:t xml:space="preserve">«Стрела» </w:t>
+      </w:r>
+      <w:r>
+        <w:t>– продукт компании «Амперка» –</w:t>
+      </w:r>
+      <w:r>
+        <w:t xml:space="preserve"> платформа, выпускаемая как материнская плата для постройки </w:t>
+      </w:r>
+      <w:r>
+        <w:t>различных</w:t>
+      </w:r>
+      <w:r>
+        <w:t xml:space="preserve"> устройств на базе </w:t>
+      </w:r>
+      <w:r>
+        <w:rPr>
+          <w:lang w:val="en-US"/>
+        </w:rPr>
+        <w:t>Arduino</w:t>
+      </w:r>
+      <w:r>
+        <w:t xml:space="preserve">. «Стрела» </w:t>
+      </w:r>
+      <w:r>
+        <w:t>представляет</w:t>
+      </w:r>
+      <w:r>
+        <w:t xml:space="preserve"> собой </w:t>
+      </w:r>
+      <w:r>
+        <w:t xml:space="preserve">микроконтроллер </w:t>
+      </w:r>
+      <w:r>
+        <w:rPr>
+          <w:lang w:val="en-US"/>
+        </w:rPr>
+        <w:t>Arduino</w:t>
+      </w:r>
+      <w:r>
+        <w:t xml:space="preserve"> </w:t>
+      </w:r>
+      <w:r>
+        <w:t>с несколькими «шилдами»</w:t>
+      </w:r>
+      <w:r>
+        <w:rPr>
+          <w:rStyle w:val="affff1"/>
+        </w:rPr>
+        <w:footnoteReference w:id="3"/>
+      </w:r>
+      <w:r>
+        <w:t>. Фактически, «Стрела» была использована в качестве источника питания</w:t>
+      </w:r>
+      <w:r>
+        <w:t xml:space="preserve"> </w:t>
+      </w:r>
+      <w:r>
+        <w:t>(см.</w:t>
+      </w:r>
+      <w:r>
+        <w:t xml:space="preserve"> </w:t>
+      </w:r>
+      <w:r>
+        <w:t xml:space="preserve">выше). Потребляя </w:t>
+      </w:r>
+      <w:r>
+        <w:t xml:space="preserve">характерное для </w:t>
+      </w:r>
+      <w:r>
+        <w:rPr>
+          <w:lang w:val="en-US"/>
+        </w:rPr>
+        <w:t>Arduino</w:t>
+      </w:r>
+      <w:r>
+        <w:t xml:space="preserve"> </w:t>
+      </w:r>
+      <w:r>
+        <w:t>напряжение, она могла обеспечить</w:t>
+      </w:r>
+      <w:r>
+        <w:t xml:space="preserve"> питанием 5 сервоприводов.</w:t>
+      </w:r>
+    </w:p>
+    <w:p>
+      <w:pPr>
+        <w:pStyle w:val="1"/>
+      </w:pPr>
+      <w:bookmarkStart w:id="16" w:name="_Toc535950881"/>
+      <w:r>
+        <w:t xml:space="preserve">Глава 3. </w:t>
+      </w:r>
+      <w:r>
+        <w:t>Программная часть</w:t>
+      </w:r>
       <w:bookmarkEnd w:id="16"/>
     </w:p>
     <w:p>
-      <w:r>
-        <w:t xml:space="preserve">«Стрела» </w:t>
-      </w:r>
-      <w:r>
-        <w:t>– продукт компании «Амперка» –</w:t>
-      </w:r>
-      <w:r>
-        <w:t xml:space="preserve"> платформа, выпускаемая как материнская плата для постройки </w:t>
-      </w:r>
-      <w:r>
-        <w:t>различных</w:t>
-      </w:r>
-      <w:r>
-        <w:t xml:space="preserve"> устройств на базе </w:t>
+      <w:pPr>
+        <w:pStyle w:val="21"/>
+      </w:pPr>
+      <w:bookmarkStart w:id="17" w:name="_Toc535950882"/>
+      <w:r>
+        <w:t>3.1</w:t>
+      </w:r>
+      <w:r>
+        <w:t>.</w:t>
+      </w:r>
+      <w:r>
+        <w:t xml:space="preserve"> Программирование аппаратной части</w:t>
+      </w:r>
+      <w:bookmarkEnd w:id="17"/>
+    </w:p>
+    <w:p>
+      <w:pPr>
+        <w:pStyle w:val="31"/>
+      </w:pPr>
+      <w:bookmarkStart w:id="18" w:name="_Toc535950883"/>
+      <w:r>
+        <w:t>3.1.1</w:t>
+      </w:r>
+      <w:r>
+        <w:t>.</w:t>
+      </w:r>
+      <w:r>
+        <w:t xml:space="preserve"> Выбор языка и среды программирования</w:t>
+      </w:r>
+      <w:bookmarkEnd w:id="18"/>
+    </w:p>
+    <w:p>
+      <w:r>
+        <w:t xml:space="preserve">Для программирования аппаратной части был выбран язык программирования </w:t>
+      </w:r>
+      <w:r>
+        <w:rPr>
+          <w:lang w:val="en-US"/>
+        </w:rPr>
+        <w:t>C</w:t>
+      </w:r>
+      <w:r>
+        <w:t>++.</w:t>
+      </w:r>
+      <w:r>
+        <w:t xml:space="preserve">  К</w:t>
+      </w:r>
+      <w:r>
+        <w:t>омпилятор, преобразу</w:t>
+      </w:r>
+      <w:r>
+        <w:t>ющий программный код в бинарный – код,</w:t>
+      </w:r>
+      <w:r>
+        <w:t xml:space="preserve"> который может воспринять процессор микроконтроллера</w:t>
+      </w:r>
+      <w:r>
+        <w:t xml:space="preserve"> – </w:t>
+      </w:r>
+      <w:r>
+        <w:t xml:space="preserve">адаптирован для языка </w:t>
+      </w:r>
+      <w:r>
+        <w:rPr>
+          <w:lang w:val="en-US"/>
+        </w:rPr>
+        <w:t>C</w:t>
+      </w:r>
+      <w:r>
+        <w:t>++</w:t>
+      </w:r>
+      <w:r>
+        <w:t xml:space="preserve"> (язык программирования </w:t>
       </w:r>
       <w:r>
         <w:rPr>
@@ -3732,16 +3891,36 @@
         <w:t>Arduino</w:t>
       </w:r>
       <w:r>
-        <w:t xml:space="preserve">. «Стрела» </w:t>
-      </w:r>
-      <w:r>
-        <w:t>представляет</w:t>
-      </w:r>
-      <w:r>
-        <w:t xml:space="preserve"> собой </w:t>
-      </w:r>
-      <w:r>
-        <w:t xml:space="preserve">микроконтроллер </w:t>
+        <w:t xml:space="preserve"> </w:t>
+      </w:r>
+      <w:r>
+        <w:rPr>
+          <w:lang w:val="en-US"/>
+        </w:rPr>
+        <w:t>IDE</w:t>
+      </w:r>
+      <w:r>
+        <w:t xml:space="preserve"> основан на </w:t>
+      </w:r>
+      <w:r>
+        <w:rPr>
+          <w:lang w:val="en-US"/>
+        </w:rPr>
+        <w:t>C</w:t>
+      </w:r>
+      <w:r>
+        <w:t>++</w:t>
+      </w:r>
+      <w:r>
+        <w:t>)</w:t>
+      </w:r>
+      <w:r>
+        <w:t xml:space="preserve">. </w:t>
+      </w:r>
+    </w:p>
+    <w:p>
+      <w:r>
+        <w:t xml:space="preserve">В качестве среды для разработки была выбрана среда, предложенная производителем микроконтроллеров линейки </w:t>
       </w:r>
       <w:r>
         <w:rPr>
@@ -3750,223 +3929,45 @@
         <w:t>Arduino</w:t>
       </w:r>
       <w:r>
+        <w:t xml:space="preserve"> – </w:t>
+      </w:r>
+      <w:r>
+        <w:rPr>
+          <w:lang w:val="en-US"/>
+        </w:rPr>
+        <w:t>Arduino</w:t>
+      </w:r>
+      <w:r>
         <w:t xml:space="preserve"> </w:t>
       </w:r>
       <w:r>
-        <w:t>с несколькими «шилдами»</w:t>
-      </w:r>
-      <w:r>
-        <w:rPr>
-          <w:rStyle w:val="affff1"/>
-        </w:rPr>
-        <w:footnoteReference w:id="3"/>
-      </w:r>
-      <w:r>
-        <w:t>. Фактически, «Стрела» была использована в качестве источника питания</w:t>
-      </w:r>
-      <w:r>
-        <w:t xml:space="preserve"> </w:t>
-      </w:r>
-      <w:r>
-        <w:t>(см.</w:t>
-      </w:r>
-      <w:r>
-        <w:t xml:space="preserve"> </w:t>
-      </w:r>
-      <w:r>
-        <w:t xml:space="preserve">выше). Потребляя </w:t>
-      </w:r>
-      <w:r>
-        <w:t xml:space="preserve">характерное для </w:t>
-      </w:r>
-      <w:r>
-        <w:rPr>
-          <w:lang w:val="en-US"/>
-        </w:rPr>
-        <w:t>Arduino</w:t>
-      </w:r>
-      <w:r>
-        <w:t xml:space="preserve"> </w:t>
-      </w:r>
-      <w:r>
-        <w:t>напряжение, она могла обеспечить</w:t>
-      </w:r>
-      <w:r>
-        <w:t xml:space="preserve"> питанием 5 сервоприводов.</w:t>
-      </w:r>
-    </w:p>
-    <w:p>
-      <w:pPr>
-        <w:pStyle w:val="1"/>
-      </w:pPr>
-      <w:bookmarkStart w:id="17" w:name="_Toc535950881"/>
-      <w:r>
-        <w:t xml:space="preserve">Глава 3. </w:t>
-      </w:r>
-      <w:r>
-        <w:t>Программная часть</w:t>
-      </w:r>
-      <w:bookmarkEnd w:id="17"/>
+        <w:rPr>
+          <w:lang w:val="en-US"/>
+        </w:rPr>
+        <w:t>IDE</w:t>
+      </w:r>
+      <w:r>
+        <w:t xml:space="preserve">. </w:t>
+      </w:r>
+      <w:r>
+        <w:t>Данная среда была выбрана за то, что помимо стандартных функций, присущих любой среде разработки, она обладает опциями для настройки подключения к микроконтроллеру, опциями просмотра потокового порта (монитора порта), множеством встроенных библиотек для упрощения работы с микроконтроллером, а также части готового встраиваемого кода для разных задач. Последнее, в частности, больше полезно для тех, кто только начал знакомиться с программированием, мы же данной опцией не пользовались в силу уникальности необходимого нам программного кода.</w:t>
+      </w:r>
     </w:p>
     <w:p>
       <w:pPr>
         <w:pStyle w:val="21"/>
       </w:pPr>
-      <w:bookmarkStart w:id="18" w:name="_Toc535950882"/>
-      <w:r>
-        <w:t>3.1</w:t>
+      <w:bookmarkStart w:id="19" w:name="_Toc535950884"/>
+      <w:r>
+        <w:t>3.2</w:t>
       </w:r>
       <w:r>
         <w:t>.</w:t>
       </w:r>
       <w:r>
-        <w:t xml:space="preserve"> Программирование аппаратной части</w:t>
-      </w:r>
-      <w:bookmarkEnd w:id="18"/>
-    </w:p>
-    <w:p>
-      <w:pPr>
-        <w:pStyle w:val="31"/>
-      </w:pPr>
-      <w:bookmarkStart w:id="19" w:name="_Toc535950883"/>
-      <w:r>
-        <w:t>3.1.1</w:t>
-      </w:r>
-      <w:r>
-        <w:t>.</w:t>
-      </w:r>
-      <w:r>
-        <w:t xml:space="preserve"> Выбор языка и среды программирования</w:t>
+        <w:t xml:space="preserve"> Написание библиотеки.</w:t>
       </w:r>
       <w:bookmarkEnd w:id="19"/>
-    </w:p>
-    <w:p>
-      <w:r>
-        <w:t xml:space="preserve">Для программирования аппаратной части был выбран язык программирования </w:t>
-      </w:r>
-      <w:r>
-        <w:rPr>
-          <w:lang w:val="en-US"/>
-        </w:rPr>
-        <w:t>C</w:t>
-      </w:r>
-      <w:r>
-        <w:t>++.</w:t>
-      </w:r>
-      <w:r>
-        <w:t xml:space="preserve">  К</w:t>
-      </w:r>
-      <w:r>
-        <w:t>омпилятор, преобразу</w:t>
-      </w:r>
-      <w:r>
-        <w:t>ющий программный код в бинарный – код,</w:t>
-      </w:r>
-      <w:r>
-        <w:t xml:space="preserve"> который может воспринять процессор микроконтроллера</w:t>
-      </w:r>
-      <w:r>
-        <w:t xml:space="preserve"> – </w:t>
-      </w:r>
-      <w:r>
-        <w:t xml:space="preserve">адаптирован для языка </w:t>
-      </w:r>
-      <w:r>
-        <w:rPr>
-          <w:lang w:val="en-US"/>
-        </w:rPr>
-        <w:t>C</w:t>
-      </w:r>
-      <w:r>
-        <w:t>++</w:t>
-      </w:r>
-      <w:r>
-        <w:t xml:space="preserve"> (язык программирования </w:t>
-      </w:r>
-      <w:r>
-        <w:rPr>
-          <w:lang w:val="en-US"/>
-        </w:rPr>
-        <w:t>Arduino</w:t>
-      </w:r>
-      <w:r>
-        <w:t xml:space="preserve"> </w:t>
-      </w:r>
-      <w:r>
-        <w:rPr>
-          <w:lang w:val="en-US"/>
-        </w:rPr>
-        <w:t>IDE</w:t>
-      </w:r>
-      <w:r>
-        <w:t xml:space="preserve"> основан на </w:t>
-      </w:r>
-      <w:r>
-        <w:rPr>
-          <w:lang w:val="en-US"/>
-        </w:rPr>
-        <w:t>C</w:t>
-      </w:r>
-      <w:r>
-        <w:t>++</w:t>
-      </w:r>
-      <w:r>
-        <w:t>)</w:t>
-      </w:r>
-      <w:r>
-        <w:t xml:space="preserve">. </w:t>
-      </w:r>
-    </w:p>
-    <w:p>
-      <w:r>
-        <w:t xml:space="preserve">В качестве среды для разработки была выбрана среда, предложенная производителем микроконтроллеров линейки </w:t>
-      </w:r>
-      <w:r>
-        <w:rPr>
-          <w:lang w:val="en-US"/>
-        </w:rPr>
-        <w:t>Arduino</w:t>
-      </w:r>
-      <w:r>
-        <w:t xml:space="preserve"> – </w:t>
-      </w:r>
-      <w:r>
-        <w:rPr>
-          <w:lang w:val="en-US"/>
-        </w:rPr>
-        <w:t>Arduino</w:t>
-      </w:r>
-      <w:r>
-        <w:t xml:space="preserve"> </w:t>
-      </w:r>
-      <w:r>
-        <w:rPr>
-          <w:lang w:val="en-US"/>
-        </w:rPr>
-        <w:t>IDE</w:t>
-      </w:r>
-      <w:r>
-        <w:t xml:space="preserve">. </w:t>
-      </w:r>
-      <w:r>
-        <w:t>Данная среда была выбрана за то, что помимо стандартных функций, присущих любой среде разработки, она обладает опциями для настройки подключения к микроконтроллеру, опциями просмотра потокового порта (монитора порта), множеством встроенных библиотек для упрощения работы с микроконтроллером, а также части готового встраиваемого кода для разных задач. Последнее, в частности, больше полезно для тех, кто только начал знакомиться с программированием, мы же данной опцией не пользовались в силу уникальности необходимого нам программного кода.</w:t>
-      </w:r>
-    </w:p>
-    <w:p>
-      <w:pPr>
-        <w:pStyle w:val="21"/>
-      </w:pPr>
-      <w:bookmarkStart w:id="20" w:name="_Toc535950884"/>
-      <w:r>
-        <w:t>3.2</w:t>
-      </w:r>
-      <w:r>
-        <w:t>.</w:t>
-      </w:r>
-      <w:r>
-        <w:t xml:space="preserve"> Написание библиотеки.</w:t>
-      </w:r>
-      <w:bookmarkEnd w:id="20"/>
     </w:p>
     <w:p>
       <w:r>
@@ -4052,7 +4053,7 @@
       <w:pPr>
         <w:pStyle w:val="31"/>
       </w:pPr>
-      <w:bookmarkStart w:id="21" w:name="_Toc535950885"/>
+      <w:bookmarkStart w:id="20" w:name="_Toc535950885"/>
       <w:r>
         <w:t>3.2.1</w:t>
       </w:r>
@@ -4062,11 +4063,101 @@
       <w:r>
         <w:t xml:space="preserve"> Навигационная матрица</w:t>
       </w:r>
+      <w:bookmarkEnd w:id="20"/>
+    </w:p>
+    <w:p>
+      <w:r>
+        <w:t xml:space="preserve">Главной частью библиотеки является разработанная нами навигационная матрица и система перевода символов (о ней сказано ниже). Навигационная матрица представляет собой двумерный массив размером 32 на 6. В первом столбце записаны коды символов по </w:t>
+      </w:r>
+      <w:r>
+        <w:rPr>
+          <w:lang w:val="en-US"/>
+        </w:rPr>
+        <w:t>CP</w:t>
+      </w:r>
+      <w:r>
+        <w:t xml:space="preserve">1251 </w:t>
+      </w:r>
+      <w:r>
+        <w:t>(о ней будет сказано ниже</w:t>
+      </w:r>
+      <w:r>
+        <w:t xml:space="preserve">) </w:t>
+      </w:r>
+      <w:r>
+        <w:t>таблице. Таким образом, количество строк массива совпадает с количеством букв в русском алфавите (за исключением буквы «ё»).</w:t>
+      </w:r>
+      <w:r>
+        <w:t xml:space="preserve"> </w:t>
+      </w:r>
+      <w:r>
+        <w:t>В</w:t>
+      </w:r>
+      <w:r>
+        <w:t xml:space="preserve"> матрицу занесены только кодировки строчных символов (кодировки одной и той же строчной и заглавной буквы окажутся разными)</w:t>
+      </w:r>
+      <w:r>
+        <w:t>. О</w:t>
+      </w:r>
+      <w:r>
+        <w:t>бработка заглавных букв и приведение кодировки заглавной буквы к кодировке строчной происходит на микроконтроллере и будет рассмотрено далее.</w:t>
+      </w:r>
+      <w:r>
+        <w:t xml:space="preserve"> Коли</w:t>
+      </w:r>
+      <w:r>
+        <w:t>чество столбцов тоже выбрано не</w:t>
+      </w:r>
+      <w:r>
+        <w:t xml:space="preserve">случайно: начиная со второго столбца (в первом записана кодировка символа), в каждом элементе массива записано число – угол поворота сервопривода. Таким образом, в одной строке навигационного массива содержится следующая информация: в первом элементе строки находится код символа по </w:t>
+      </w:r>
+      <w:r>
+        <w:rPr>
+          <w:lang w:val="en-US"/>
+        </w:rPr>
+        <w:t>CP</w:t>
+      </w:r>
+      <w:r>
+        <w:t>1251</w:t>
+      </w:r>
+      <w:r>
+        <w:t>-таблице, в последующих пяти</w:t>
+      </w:r>
+      <w:r>
+        <w:t xml:space="preserve"> содержится</w:t>
+      </w:r>
+      <w:r>
+        <w:t xml:space="preserve"> угол поворота сервопривода для каждого пальца модели руки.</w:t>
+      </w:r>
+    </w:p>
+    <w:p>
+      <w:pPr>
+        <w:pStyle w:val="31"/>
+      </w:pPr>
+      <w:bookmarkStart w:id="21" w:name="_Toc535950886"/>
+      <w:r>
+        <w:t>3.2.</w:t>
+      </w:r>
+      <w:r>
+        <w:t>2</w:t>
+      </w:r>
+      <w:r>
+        <w:t>.</w:t>
+      </w:r>
+      <w:r>
+        <w:t xml:space="preserve"> Функция перевода символов</w:t>
+      </w:r>
       <w:bookmarkEnd w:id="21"/>
     </w:p>
     <w:p>
       <w:r>
-        <w:t xml:space="preserve">Главной частью библиотеки является разработанная нами навигационная матрица и система перевода символов (о ней сказано ниже). Навигационная матрица представляет собой двумерный массив размером 32 на 6. В первом столбце записаны коды символов по </w:t>
+        <w:t xml:space="preserve">Основной функцией в библиотеке является функция перевода символов. Работает она следующим образом. В качестве аргумента этой функции передается один символ, который необходимо перевести на язык жестов. Далее функция </w:t>
+      </w:r>
+      <w:r>
+        <w:t>находит</w:t>
+      </w:r>
+      <w:r>
+        <w:t xml:space="preserve"> код переданного ей символа по таблице </w:t>
       </w:r>
       <w:r>
         <w:rPr>
@@ -4075,123 +4166,33 @@
         <w:t>CP</w:t>
       </w:r>
       <w:r>
-        <w:t xml:space="preserve">1251 </w:t>
-      </w:r>
-      <w:r>
-        <w:t>(о ней будет сказано ниже</w:t>
-      </w:r>
-      <w:r>
-        <w:t xml:space="preserve">) </w:t>
-      </w:r>
-      <w:r>
-        <w:t>таблице. Таким образом, количество строк массива совпадает с количеством букв в русском алфавите (за исключением буквы «ё»).</w:t>
-      </w:r>
-      <w:r>
-        <w:t xml:space="preserve"> </w:t>
-      </w:r>
-      <w:r>
-        <w:t>В</w:t>
-      </w:r>
-      <w:r>
-        <w:t xml:space="preserve"> матрицу занесены только кодировки строчных символов (кодировки одной и той же строчной и заглавной буквы окажутся разными)</w:t>
-      </w:r>
-      <w:r>
-        <w:t>. О</w:t>
-      </w:r>
-      <w:r>
-        <w:t>бработка заглавных букв и приведение кодировки заглавной буквы к кодировке строчной происходит на микроконтроллере и будет рассмотрено далее.</w:t>
-      </w:r>
-      <w:r>
-        <w:t xml:space="preserve"> Коли</w:t>
-      </w:r>
-      <w:r>
-        <w:t>чество столбцов тоже выбрано не</w:t>
-      </w:r>
-      <w:r>
-        <w:t xml:space="preserve">случайно: начиная со второго столбца (в первом записана кодировка символа), в каждом элементе массива записано число – угол поворота сервопривода. Таким образом, в одной строке навигационного массива содержится следующая информация: в первом элементе строки находится код символа по </w:t>
-      </w:r>
-      <w:r>
-        <w:rPr>
-          <w:lang w:val="en-US"/>
-        </w:rPr>
-        <w:t>CP</w:t>
-      </w:r>
-      <w:r>
         <w:t>1251</w:t>
       </w:r>
       <w:r>
-        <w:t>-таблице, в последующих пяти</w:t>
-      </w:r>
-      <w:r>
-        <w:t xml:space="preserve"> содержится</w:t>
-      </w:r>
-      <w:r>
-        <w:t xml:space="preserve"> угол поворота сервопривода для каждого пальца модели руки.</w:t>
+        <w:t xml:space="preserve">, а после начинает искать полученное число в навигационной матрице. Найдя число в некоторой строчке, программа записывает номер этой строки, а после устанавливает сервоприводы </w:t>
+      </w:r>
+      <w:r>
+        <w:t>в соответствии с элементами матрицы.</w:t>
+      </w:r>
+      <w:r>
+        <w:t xml:space="preserve"> Таким образом обеспечена наиболее быстрая работа по переводу символов, несмотря на то, что объем данных (пять чисел для каждого символа) довольно большой.</w:t>
       </w:r>
     </w:p>
     <w:p>
       <w:pPr>
         <w:pStyle w:val="31"/>
       </w:pPr>
-      <w:bookmarkStart w:id="22" w:name="_Toc535950886"/>
-      <w:r>
-        <w:t>3.2.</w:t>
-      </w:r>
-      <w:r>
-        <w:t>2</w:t>
+      <w:bookmarkStart w:id="22" w:name="_Toc535950887"/>
+      <w:r>
+        <w:t>3.2.3</w:t>
       </w:r>
       <w:r>
         <w:t>.</w:t>
       </w:r>
       <w:r>
-        <w:t xml:space="preserve"> Функция перевода символов</w:t>
+        <w:t xml:space="preserve"> Функция перевода предложений</w:t>
       </w:r>
       <w:bookmarkEnd w:id="22"/>
-    </w:p>
-    <w:p>
-      <w:r>
-        <w:t xml:space="preserve">Основной функцией в библиотеке является функция перевода символов. Работает она следующим образом. В качестве аргумента этой функции передается один символ, который необходимо перевести на язык жестов. Далее функция </w:t>
-      </w:r>
-      <w:r>
-        <w:t>находит</w:t>
-      </w:r>
-      <w:r>
-        <w:t xml:space="preserve"> код переданного ей символа по таблице </w:t>
-      </w:r>
-      <w:r>
-        <w:rPr>
-          <w:lang w:val="en-US"/>
-        </w:rPr>
-        <w:t>CP</w:t>
-      </w:r>
-      <w:r>
-        <w:t>1251</w:t>
-      </w:r>
-      <w:r>
-        <w:t xml:space="preserve">, а после начинает искать полученное число в навигационной матрице. Найдя число в некоторой строчке, программа записывает номер этой строки, а после устанавливает сервоприводы </w:t>
-      </w:r>
-      <w:r>
-        <w:t>в соответствии с элементами матрицы.</w:t>
-      </w:r>
-      <w:r>
-        <w:t xml:space="preserve"> Таким образом обеспечена наиболее быстрая работа по переводу символов, несмотря на то, что объем данных (пять чисел для каждого символа) довольно большой.</w:t>
-      </w:r>
-    </w:p>
-    <w:p>
-      <w:pPr>
-        <w:pStyle w:val="31"/>
-      </w:pPr>
-      <w:bookmarkStart w:id="23" w:name="_Toc535950887"/>
-      <w:r>
-        <w:t>3.2.3</w:t>
-      </w:r>
-      <w:r>
-        <w:t>.</w:t>
-      </w:r>
-      <w:r>
-        <w:t xml:space="preserve"> Функция перевода предложений</w:t>
-      </w:r>
-      <w:bookmarkEnd w:id="23"/>
     </w:p>
     <w:p>
       <w:r>
@@ -4215,7 +4216,7 @@
       <w:pPr>
         <w:pStyle w:val="21"/>
       </w:pPr>
-      <w:bookmarkStart w:id="24" w:name="_Toc535950888"/>
+      <w:bookmarkStart w:id="23" w:name="_Toc535950888"/>
       <w:r>
         <w:t>3.</w:t>
       </w:r>
@@ -4240,7 +4241,7 @@
       <w:r>
         <w:t>приложения</w:t>
       </w:r>
-      <w:bookmarkEnd w:id="24"/>
+      <w:bookmarkEnd w:id="23"/>
     </w:p>
     <w:p>
       <w:r>
@@ -4307,7 +4308,7 @@
         <w:t xml:space="preserve">Приложение при запуске представляет собой стартовый экран с возможностью выбора типа управления (рис. </w:t>
       </w:r>
       <w:r>
-        <w:t>2</w:t>
+        <w:t>3</w:t>
       </w:r>
       <w:r>
         <w:t xml:space="preserve">). </w:t>
@@ -4325,7 +4326,7 @@
       <w:pPr>
         <w:pStyle w:val="31"/>
       </w:pPr>
-      <w:bookmarkStart w:id="25" w:name="_Toc535950889"/>
+      <w:bookmarkStart w:id="24" w:name="_Toc535950889"/>
       <w:r>
         <w:rPr>
           <w:rStyle w:val="32"/>
@@ -4358,61 +4359,61 @@
         </w:rPr>
         <w:t>.1 Управление посредством ввода текста</w:t>
       </w:r>
+      <w:bookmarkEnd w:id="24"/>
+    </w:p>
+    <w:p>
+      <w:r>
+        <w:t xml:space="preserve">При нажатии на кнопку «Перевод текстом» перед пользователем появится новый </w:t>
+      </w:r>
+      <w:r>
+        <w:t>экран</w:t>
+      </w:r>
+      <w:r>
+        <w:t>.</w:t>
+      </w:r>
+      <w:r>
+        <w:t xml:space="preserve"> </w:t>
+      </w:r>
+      <w:r>
+        <w:t>Управление посредством ввода текста осуществляется следующим образом. В специально отведенное текстовое поле пользователь вводит текст, который должен быть переведен на язык жестов, используя встроенную виртуальную клавиатуру устройства (обязательно имеется на каждом устройстве), после чего закрывает клавиатуру</w:t>
+      </w:r>
+      <w:r>
+        <w:t xml:space="preserve"> и нажимает на кнопку «Перевести текст». Программа устанавливает </w:t>
+      </w:r>
+      <w:r>
+        <w:rPr>
+          <w:lang w:val="en-US"/>
+        </w:rPr>
+        <w:t>Bluetooth</w:t>
+      </w:r>
+      <w:r>
+        <w:t>-</w:t>
+      </w:r>
+      <w:r>
+        <w:t>соединение с прототипом руки (в случае ошибки установки соединения пользователь будет уведомлен всплывающим сообщением), после преобразует введенный текст к двоичному тип</w:t>
+      </w:r>
+      <w:r>
+        <w:t>у и передает на микроконтроллер</w:t>
+      </w:r>
+      <w:r>
+        <w:t>.</w:t>
+      </w:r>
+    </w:p>
+    <w:p>
+      <w:pPr>
+        <w:pStyle w:val="31"/>
+      </w:pPr>
+      <w:bookmarkStart w:id="25" w:name="_Toc535950890"/>
+      <w:r>
+        <w:t>3.</w:t>
+      </w:r>
+      <w:r>
+        <w:t>3</w:t>
+      </w:r>
+      <w:r>
+        <w:t>.2. Управление посредством распознавания речи</w:t>
+      </w:r>
       <w:bookmarkEnd w:id="25"/>
-    </w:p>
-    <w:p>
-      <w:r>
-        <w:t xml:space="preserve">При нажатии на кнопку «Перевод текстом» перед пользователем появится новый </w:t>
-      </w:r>
-      <w:r>
-        <w:t>экран</w:t>
-      </w:r>
-      <w:r>
-        <w:t>.</w:t>
-      </w:r>
-      <w:r>
-        <w:t xml:space="preserve"> </w:t>
-      </w:r>
-      <w:r>
-        <w:t>Управление посредством ввода текста осуществляется следующим образом. В специально отведенное текстовое поле пользователь вводит текст, который должен быть переведен на язык жестов, используя встроенную виртуальную клавиатуру устройства (обязательно имеется на каждом устройстве), после чего закрывает клавиатуру</w:t>
-      </w:r>
-      <w:r>
-        <w:t xml:space="preserve"> и нажимает на кнопку «Перевести текст». Программа устанавливает </w:t>
-      </w:r>
-      <w:r>
-        <w:rPr>
-          <w:lang w:val="en-US"/>
-        </w:rPr>
-        <w:t>Bluetooth</w:t>
-      </w:r>
-      <w:r>
-        <w:t>-</w:t>
-      </w:r>
-      <w:r>
-        <w:t>соединение с прототипом руки (в случае ошибки установки соединения пользователь будет уведомлен всплывающим сообщением), после преобразует введенный текст к двоичному тип</w:t>
-      </w:r>
-      <w:r>
-        <w:t>у и передает на микроконтроллер</w:t>
-      </w:r>
-      <w:r>
-        <w:t>.</w:t>
-      </w:r>
-    </w:p>
-    <w:p>
-      <w:pPr>
-        <w:pStyle w:val="31"/>
-      </w:pPr>
-      <w:bookmarkStart w:id="26" w:name="_Toc535950890"/>
-      <w:r>
-        <w:t>3.</w:t>
-      </w:r>
-      <w:r>
-        <w:t>3</w:t>
-      </w:r>
-      <w:r>
-        <w:t>.2. Управление посредством распознавания речи</w:t>
-      </w:r>
-      <w:bookmarkEnd w:id="26"/>
     </w:p>
     <w:p>
       <w:r>
@@ -4463,7 +4464,7 @@
       <w:pPr>
         <w:pStyle w:val="31"/>
       </w:pPr>
-      <w:bookmarkStart w:id="27" w:name="_Toc535950891"/>
+      <w:bookmarkStart w:id="26" w:name="_Toc535950891"/>
       <w:r>
         <w:t>3.</w:t>
       </w:r>
@@ -4479,23 +4480,114 @@
       <w:r>
         <w:t xml:space="preserve"> Ручной режим управления</w:t>
       </w:r>
+      <w:bookmarkEnd w:id="26"/>
+    </w:p>
+    <w:p>
+      <w:r>
+        <w:t>После того, как пользователь нажмет кнопку «Ручной режим»</w:t>
+      </w:r>
+      <w:r>
+        <w:t>,</w:t>
+      </w:r>
+      <w:r>
+        <w:t xml:space="preserve"> откроется окно с пятью </w:t>
+      </w:r>
+      <w:r>
+        <w:rPr>
+          <w:lang w:val="en-US"/>
+        </w:rPr>
+        <w:t>Seek</w:t>
+      </w:r>
+      <w:r>
+        <w:t xml:space="preserve"> </w:t>
+      </w:r>
+      <w:r>
+        <w:rPr>
+          <w:lang w:val="en-US"/>
+        </w:rPr>
+        <w:t>bar</w:t>
+      </w:r>
+      <w:r>
+        <w:rPr>
+          <w:rStyle w:val="affff1"/>
+          <w:lang w:val="en-US"/>
+        </w:rPr>
+        <w:footnoteReference w:id="4"/>
+      </w:r>
+      <w:r>
+        <w:t xml:space="preserve">, на которых можно выбрать значение посредством перемещения ползунка. Справа от каждой шкалы находится небольшое поле, в котором указано </w:t>
+      </w:r>
+      <w:r>
+        <w:t xml:space="preserve">то, каким пальцем искусственной руки управляет шкала, а также находящееся на ней значение. </w:t>
+      </w:r>
+      <w:r>
+        <w:t>С</w:t>
+      </w:r>
+      <w:r>
+        <w:t xml:space="preserve"> помощью данных шкал пользователь может указать необходимое ему значение для каждого пальца отдельно. После чего он сможет нажать кнопку «Передать данны</w:t>
+      </w:r>
+      <w:r>
+        <w:t>е</w:t>
+      </w:r>
+      <w:r>
+        <w:t xml:space="preserve">», </w:t>
+      </w:r>
+      <w:r>
+        <w:t>и они</w:t>
+      </w:r>
+      <w:r>
+        <w:t xml:space="preserve"> будут переданы на микроконтроллер по описанному </w:t>
+      </w:r>
+      <w:r>
+        <w:t>ниже</w:t>
+      </w:r>
+      <w:r>
+        <w:t xml:space="preserve"> алгоритму.</w:t>
+      </w:r>
+    </w:p>
+    <w:p>
+      <w:pPr>
+        <w:pStyle w:val="31"/>
+      </w:pPr>
+      <w:bookmarkStart w:id="27" w:name="_Toc535950892"/>
+      <w:r>
+        <w:t>3.3.4. Локализация приложения</w:t>
+      </w:r>
       <w:bookmarkEnd w:id="27"/>
     </w:p>
     <w:p>
       <w:r>
-        <w:t>После того, как пользователь нажмет кнопку «Ручной режим»</w:t>
-      </w:r>
-      <w:r>
-        <w:t>,</w:t>
-      </w:r>
-      <w:r>
-        <w:t xml:space="preserve"> откроется окно с пятью </w:t>
-      </w:r>
-      <w:r>
-        <w:rPr>
-          <w:lang w:val="en-US"/>
-        </w:rPr>
-        <w:t>Seek</w:t>
+        <w:t xml:space="preserve">В процессе работы над </w:t>
+      </w:r>
+      <w:r>
+        <w:rPr>
+          <w:lang w:val="en-US"/>
+        </w:rPr>
+        <w:t>Android</w:t>
+      </w:r>
+      <w:r>
+        <w:t>-</w:t>
+      </w:r>
+      <w:r>
+        <w:t>приложением у нас возникла следующая мысль: а что, если наш проект захотят повторить иностранцы, не знающие</w:t>
+      </w:r>
+      <w:r>
+        <w:t xml:space="preserve"> русского языка. В таком случае</w:t>
+      </w:r>
+      <w:r>
+        <w:t xml:space="preserve"> у них возникнет проблема с управлением моделью</w:t>
+      </w:r>
+      <w:r>
+        <w:t>. Б</w:t>
+      </w:r>
+      <w:r>
+        <w:t xml:space="preserve">ыло решено перевести приложение на английский язык. Это оказалось не так сложно, как ожидалось, тем более, в </w:t>
+      </w:r>
+      <w:r>
+        <w:rPr>
+          <w:lang w:val="en-US"/>
+        </w:rPr>
+        <w:t>Android</w:t>
       </w:r>
       <w:r>
         <w:t xml:space="preserve"> </w:t>
@@ -4504,59 +4596,77 @@
         <w:rPr>
           <w:lang w:val="en-US"/>
         </w:rPr>
-        <w:t>bar</w:t>
+        <w:t>Studio</w:t>
       </w:r>
       <w:r>
         <w:rPr>
           <w:rStyle w:val="affff1"/>
           <w:lang w:val="en-US"/>
         </w:rPr>
-        <w:footnoteReference w:id="4"/>
-      </w:r>
-      <w:r>
-        <w:t xml:space="preserve">, на которых можно выбрать значение посредством перемещения ползунка. Справа от каждой шкалы находится небольшое поле, в котором указано </w:t>
-      </w:r>
-      <w:r>
-        <w:t xml:space="preserve">то, каким пальцем искусственной руки управляет шкала, а также находящееся на ней значение. </w:t>
-      </w:r>
-      <w:r>
-        <w:t>С</w:t>
-      </w:r>
-      <w:r>
-        <w:t xml:space="preserve"> помощью данных шкал пользователь может указать необходимое ему значение для каждого пальца отдельно. После чего он сможет нажать кнопку «Передать данны</w:t>
-      </w:r>
-      <w:r>
-        <w:t>е</w:t>
-      </w:r>
-      <w:r>
-        <w:t xml:space="preserve">», </w:t>
-      </w:r>
-      <w:r>
-        <w:t>и они</w:t>
-      </w:r>
-      <w:r>
-        <w:t xml:space="preserve"> будут переданы на микроконтроллер по описанному </w:t>
-      </w:r>
-      <w:r>
-        <w:t>ниже</w:t>
-      </w:r>
-      <w:r>
-        <w:t xml:space="preserve"> алгоритму.</w:t>
-      </w:r>
+        <w:footnoteReference w:id="5"/>
+      </w:r>
+      <w:r>
+        <w:t xml:space="preserve"> предусмотрен специальный редактор для</w:t>
+      </w:r>
+      <w:r>
+        <w:t xml:space="preserve"> перевода приложений </w:t>
+      </w:r>
+      <w:r>
+        <w:t xml:space="preserve"> </w:t>
+      </w:r>
+    </w:p>
+    <w:p>
+      <w:r>
+        <w:t>Таким образом, если в настройках устройства сменить системный язык на английский, приложение будет</w:t>
+      </w:r>
+      <w:r>
+        <w:t xml:space="preserve"> полностью на английском.</w:t>
+      </w:r>
+    </w:p>
+    <w:p>
+      <w:pPr>
+        <w:pStyle w:val="21"/>
+      </w:pPr>
+      <w:bookmarkStart w:id="28" w:name="_Toc535950893"/>
+      <w:r>
+        <w:t>3.</w:t>
+      </w:r>
+      <w:r>
+        <w:t>4</w:t>
+      </w:r>
+      <w:r>
+        <w:t>.</w:t>
+      </w:r>
+      <w:r>
+        <w:t xml:space="preserve"> </w:t>
+      </w:r>
+      <w:r>
+        <w:t>Реализация</w:t>
+      </w:r>
+      <w:r>
+        <w:t xml:space="preserve"> передачи данных</w:t>
+      </w:r>
+      <w:bookmarkEnd w:id="28"/>
     </w:p>
     <w:p>
       <w:pPr>
         <w:pStyle w:val="31"/>
       </w:pPr>
-      <w:bookmarkStart w:id="28" w:name="_Toc535950892"/>
-      <w:r>
-        <w:t>3.3.4. Локализация приложения</w:t>
-      </w:r>
-      <w:bookmarkEnd w:id="28"/>
-    </w:p>
-    <w:p>
-      <w:r>
-        <w:t xml:space="preserve">В процессе работы над </w:t>
+      <w:bookmarkStart w:id="29" w:name="_Toc535950894"/>
+      <w:r>
+        <w:t>3.</w:t>
+      </w:r>
+      <w:r>
+        <w:t>4</w:t>
+      </w:r>
+      <w:r>
+        <w:t>.1</w:t>
+      </w:r>
+      <w:r>
+        <w:t>.</w:t>
+      </w:r>
+      <w:r>
+        <w:t xml:space="preserve"> Реализация со стороны </w:t>
       </w:r>
       <w:r>
         <w:rPr>
@@ -4568,118 +4678,9 @@
         <w:t>-</w:t>
       </w:r>
       <w:r>
-        <w:t>приложением у нас возникла следующая мысль: а что, если наш проект захотят повторить иностранцы, не знающие</w:t>
-      </w:r>
-      <w:r>
-        <w:t xml:space="preserve"> русского языка. В таком случае</w:t>
-      </w:r>
-      <w:r>
-        <w:t xml:space="preserve"> у них возникнет проблема с управлением моделью</w:t>
-      </w:r>
-      <w:r>
-        <w:t>. Б</w:t>
-      </w:r>
-      <w:r>
-        <w:t xml:space="preserve">ыло решено перевести приложение на английский язык. Это оказалось не так сложно, как ожидалось, тем более, в </w:t>
-      </w:r>
-      <w:r>
-        <w:rPr>
-          <w:lang w:val="en-US"/>
-        </w:rPr>
-        <w:t>Android</w:t>
-      </w:r>
-      <w:r>
-        <w:t xml:space="preserve"> </w:t>
-      </w:r>
-      <w:r>
-        <w:rPr>
-          <w:lang w:val="en-US"/>
-        </w:rPr>
-        <w:t>Studio</w:t>
-      </w:r>
-      <w:r>
-        <w:rPr>
-          <w:rStyle w:val="affff1"/>
-          <w:lang w:val="en-US"/>
-        </w:rPr>
-        <w:footnoteReference w:id="5"/>
-      </w:r>
-      <w:r>
-        <w:t xml:space="preserve"> предусмотрен специальный редактор для</w:t>
-      </w:r>
-      <w:r>
-        <w:t xml:space="preserve"> перевода приложений </w:t>
-      </w:r>
-      <w:r>
-        <w:t xml:space="preserve"> </w:t>
-      </w:r>
-    </w:p>
-    <w:p>
-      <w:r>
-        <w:t>Таким образом, если в настройках устройства сменить системный язык на английский, приложение будет</w:t>
-      </w:r>
-      <w:r>
-        <w:t xml:space="preserve"> полностью на английском.</w:t>
-      </w:r>
-    </w:p>
-    <w:p>
-      <w:pPr>
-        <w:pStyle w:val="21"/>
-      </w:pPr>
-      <w:bookmarkStart w:id="29" w:name="_Toc535950893"/>
-      <w:r>
-        <w:t>3.</w:t>
-      </w:r>
-      <w:r>
-        <w:t>4</w:t>
-      </w:r>
-      <w:r>
-        <w:t>.</w:t>
-      </w:r>
-      <w:r>
-        <w:t xml:space="preserve"> </w:t>
-      </w:r>
-      <w:r>
-        <w:t>Реализация</w:t>
-      </w:r>
-      <w:r>
-        <w:t xml:space="preserve"> передачи данных</w:t>
+        <w:t>приложения.</w:t>
       </w:r>
       <w:bookmarkEnd w:id="29"/>
-    </w:p>
-    <w:p>
-      <w:pPr>
-        <w:pStyle w:val="31"/>
-      </w:pPr>
-      <w:bookmarkStart w:id="30" w:name="_Toc535950894"/>
-      <w:r>
-        <w:t>3.</w:t>
-      </w:r>
-      <w:r>
-        <w:t>4</w:t>
-      </w:r>
-      <w:r>
-        <w:t>.1</w:t>
-      </w:r>
-      <w:r>
-        <w:t>.</w:t>
-      </w:r>
-      <w:r>
-        <w:t xml:space="preserve"> Реализация со стороны </w:t>
-      </w:r>
-      <w:r>
-        <w:rPr>
-          <w:lang w:val="en-US"/>
-        </w:rPr>
-        <w:t>Android</w:t>
-      </w:r>
-      <w:r>
-        <w:t>-</w:t>
-      </w:r>
-      <w:r>
-        <w:t>приложения.</w:t>
-      </w:r>
-      <w:bookmarkEnd w:id="30"/>
     </w:p>
     <w:p>
       <w:r>
@@ -4776,7 +4777,7 @@
         <w:t xml:space="preserve"> не выходя из приложения (рис. </w:t>
       </w:r>
       <w:r>
-        <w:t>3</w:t>
+        <w:t>4</w:t>
       </w:r>
       <w:r>
         <w:t>)</w:t>
@@ -4944,7 +4945,7 @@
       <w:pPr>
         <w:pStyle w:val="31"/>
       </w:pPr>
-      <w:bookmarkStart w:id="31" w:name="_Toc535950895"/>
+      <w:bookmarkStart w:id="30" w:name="_Toc535950895"/>
       <w:r>
         <w:lastRenderedPageBreak/>
         <w:t>3.</w:t>
@@ -4961,7 +4962,7 @@
       <w:r>
         <w:t xml:space="preserve"> Реализация со стороны микроконтроллера</w:t>
       </w:r>
-      <w:bookmarkEnd w:id="31"/>
+      <w:bookmarkEnd w:id="30"/>
     </w:p>
     <w:p>
       <w:r>
@@ -5339,7 +5340,7 @@
         <w:t xml:space="preserve"> (рис. </w:t>
       </w:r>
       <w:r>
-        <w:t>4</w:t>
+        <w:t>5</w:t>
       </w:r>
       <w:r>
         <w:t>), то</w:t>
@@ -5484,11 +5485,11 @@
       <w:pPr>
         <w:pStyle w:val="1"/>
       </w:pPr>
-      <w:bookmarkStart w:id="32" w:name="_Toc535950896"/>
+      <w:bookmarkStart w:id="31" w:name="_Toc535950896"/>
       <w:r>
         <w:t>Заключение</w:t>
       </w:r>
-      <w:bookmarkEnd w:id="32"/>
+      <w:bookmarkEnd w:id="31"/>
     </w:p>
     <w:p>
       <w:r>
@@ -5710,12 +5711,12 @@
       <w:pPr>
         <w:pStyle w:val="1"/>
       </w:pPr>
-      <w:bookmarkStart w:id="33" w:name="_Toc535950897"/>
+      <w:bookmarkStart w:id="32" w:name="_Toc535950897"/>
       <w:r>
         <w:lastRenderedPageBreak/>
         <w:t>Список литературы</w:t>
       </w:r>
-      <w:bookmarkEnd w:id="33"/>
+      <w:bookmarkEnd w:id="32"/>
     </w:p>
     <w:p>
       <w:pPr>
@@ -6187,12 +6188,12 @@
       <w:pPr>
         <w:pStyle w:val="1"/>
       </w:pPr>
-      <w:bookmarkStart w:id="34" w:name="_Toc535950898"/>
+      <w:bookmarkStart w:id="33" w:name="_Toc535950898"/>
       <w:r>
         <w:lastRenderedPageBreak/>
         <w:t>Приложение</w:t>
       </w:r>
-      <w:bookmarkEnd w:id="34"/>
+      <w:bookmarkEnd w:id="33"/>
     </w:p>
     <w:p>
       <w:pPr>
@@ -6276,6 +6277,83 @@
           <w:lang w:eastAsia="ru-RU"/>
         </w:rPr>
         <w:drawing>
+          <wp:inline distT="0" distB="0" distL="0" distR="0" wp14:anchorId="1C31CF7E" wp14:editId="00E0C447">
+            <wp:extent cx="3173931" cy="4232953"/>
+            <wp:effectExtent l="0" t="0" r="7620" b="0"/>
+            <wp:docPr id="2" name="Рисунок 2" descr="C:\Users\Komp\Desktop\git_exercise\Ресурсы\HandNew.jpg"/>
+            <wp:cNvGraphicFramePr>
+              <a:graphicFrameLocks xmlns:a="http://schemas.openxmlformats.org/drawingml/2006/main" noChangeAspect="1"/>
+            </wp:cNvGraphicFramePr>
+            <a:graphic xmlns:a="http://schemas.openxmlformats.org/drawingml/2006/main">
+              <a:graphicData uri="http://schemas.openxmlformats.org/drawingml/2006/picture">
+                <pic:pic xmlns:pic="http://schemas.openxmlformats.org/drawingml/2006/picture">
+                  <pic:nvPicPr>
+                    <pic:cNvPr id="0" name="Picture 1" descr="C:\Users\Komp\Desktop\git_exercise\Ресурсы\HandNew.jpg"/>
+                    <pic:cNvPicPr>
+                      <a:picLocks noChangeAspect="1" noChangeArrowheads="1"/>
+                    </pic:cNvPicPr>
+                  </pic:nvPicPr>
+                  <pic:blipFill>
+                    <a:blip r:embed="rId18">
+                      <a:extLst>
+                        <a:ext uri="{28A0092B-C50C-407E-A947-70E740481C1C}">
+                          <a14:useLocalDpi xmlns:a14="http://schemas.microsoft.com/office/drawing/2010/main" val="0"/>
+                        </a:ext>
+                      </a:extLst>
+                    </a:blip>
+                    <a:srcRect/>
+                    <a:stretch>
+                      <a:fillRect/>
+                    </a:stretch>
+                  </pic:blipFill>
+                  <pic:spPr bwMode="auto">
+                    <a:xfrm>
+                      <a:off x="0" y="0"/>
+                      <a:ext cx="3203112" cy="4271870"/>
+                    </a:xfrm>
+                    <a:prstGeom prst="rect">
+                      <a:avLst/>
+                    </a:prstGeom>
+                    <a:noFill/>
+                    <a:ln>
+                      <a:noFill/>
+                    </a:ln>
+                  </pic:spPr>
+                </pic:pic>
+              </a:graphicData>
+            </a:graphic>
+          </wp:inline>
+        </w:drawing>
+      </w:r>
+    </w:p>
+    <w:p>
+      <w:pPr>
+        <w:jc w:val="center"/>
+      </w:pPr>
+      <w:r>
+        <w:t xml:space="preserve">Рис. </w:t>
+      </w:r>
+      <w:r>
+        <w:t>2</w:t>
+      </w:r>
+      <w:r>
+        <w:t xml:space="preserve">. </w:t>
+      </w:r>
+      <w:r>
+        <w:t>Предплечье модели.</w:t>
+      </w:r>
+    </w:p>
+    <w:p>
+      <w:pPr>
+        <w:jc w:val="center"/>
+      </w:pPr>
+      <w:r>
+        <w:rPr>
+          <w:noProof/>
+          <w:lang w:eastAsia="ru-RU"/>
+        </w:rPr>
+        <w:lastRenderedPageBreak/>
+        <w:drawing>
           <wp:inline distT="0" distB="0" distL="0" distR="0" wp14:anchorId="5C972BB3" wp14:editId="2AE72760">
             <wp:extent cx="2008414" cy="4063680"/>
             <wp:effectExtent l="0" t="0" r="0" b="0"/>
@@ -6293,7 +6371,7 @@
                     </pic:cNvPicPr>
                   </pic:nvPicPr>
                   <pic:blipFill>
-                    <a:blip r:embed="rId18">
+                    <a:blip r:embed="rId19">
                       <a:extLst>
                         <a:ext uri="{28A0092B-C50C-407E-A947-70E740481C1C}">
                           <a14:useLocalDpi xmlns:a14="http://schemas.microsoft.com/office/drawing/2010/main" val="0"/>
@@ -6339,7 +6417,7 @@
         <w:t xml:space="preserve"> </w:t>
       </w:r>
       <w:r>
-        <w:t>2</w:t>
+        <w:t>3</w:t>
       </w:r>
       <w:r>
         <w:t>. Главный экран приложения.</w:t>
@@ -6359,7 +6437,6 @@
           <w:noProof/>
           <w:lang w:eastAsia="ru-RU"/>
         </w:rPr>
-        <w:lastRenderedPageBreak/>
         <w:drawing>
           <wp:inline distT="0" distB="0" distL="0" distR="0" wp14:anchorId="1EE8A516" wp14:editId="0969A99C">
             <wp:extent cx="2019300" cy="4164623"/>
@@ -6378,7 +6455,7 @@
                     </pic:cNvPicPr>
                   </pic:nvPicPr>
                   <pic:blipFill>
-                    <a:blip r:embed="rId19">
+                    <a:blip r:embed="rId20">
                       <a:extLst>
                         <a:ext uri="{28A0092B-C50C-407E-A947-70E740481C1C}">
                           <a14:useLocalDpi xmlns:a14="http://schemas.microsoft.com/office/drawing/2010/main" val="0"/>
@@ -6418,7 +6495,7 @@
         <w:t xml:space="preserve">Рис. </w:t>
       </w:r>
       <w:r>
-        <w:t>3</w:t>
+        <w:t>4</w:t>
       </w:r>
       <w:r>
         <w:t xml:space="preserve">. Включение </w:t>
@@ -6437,6 +6514,8 @@
       <w:pPr>
         <w:ind w:firstLine="0"/>
       </w:pPr>
+      <w:bookmarkStart w:id="34" w:name="_GoBack"/>
+      <w:bookmarkEnd w:id="34"/>
     </w:p>
     <w:p>
       <w:pPr>
@@ -6463,7 +6542,7 @@
                     <pic:cNvPicPr/>
                   </pic:nvPicPr>
                   <pic:blipFill>
-                    <a:blip r:embed="rId20">
+                    <a:blip r:embed="rId21">
                       <a:extLst>
                         <a:ext uri="{28A0092B-C50C-407E-A947-70E740481C1C}">
                           <a14:useLocalDpi xmlns:a14="http://schemas.microsoft.com/office/drawing/2010/main" val="0"/>
@@ -6498,7 +6577,7 @@
         <w:t xml:space="preserve">Рис. </w:t>
       </w:r>
       <w:r>
-        <w:t>4</w:t>
+        <w:t>5</w:t>
       </w:r>
       <w:r>
         <w:t xml:space="preserve">. Кодовая таблица </w:t>
@@ -6515,9 +6594,9 @@
     </w:p>
     <w:p/>
     <w:sectPr>
-      <w:footerReference w:type="default" r:id="rId21"/>
-      <w:headerReference w:type="first" r:id="rId22"/>
-      <w:footerReference w:type="first" r:id="rId23"/>
+      <w:footerReference w:type="default" r:id="rId22"/>
+      <w:headerReference w:type="first" r:id="rId23"/>
+      <w:footerReference w:type="first" r:id="rId24"/>
       <w:pgSz w:w="11906" w:h="16838" w:code="9"/>
       <w:pgMar w:top="1134" w:right="850" w:bottom="1134" w:left="1701" w:header="720" w:footer="720" w:gutter="0"/>
       <w:cols w:space="720"/>
@@ -6579,7 +6658,7 @@
           <w:rPr>
             <w:noProof/>
           </w:rPr>
-          <w:t>2</w:t>
+          <w:t>18</w:t>
         </w:r>
         <w:r>
           <w:fldChar w:fldCharType="end"/>
@@ -11509,7 +11588,7 @@
 </file>
 
 <file path=customXml/itemProps2.xml><?xml version="1.0" encoding="utf-8"?>
-<ds:datastoreItem xmlns:ds="http://schemas.openxmlformats.org/officeDocument/2006/customXml" ds:itemID="{982B1518-F2A0-4AFC-B772-4C3156D20D12}">
+<ds:datastoreItem xmlns:ds="http://schemas.openxmlformats.org/officeDocument/2006/customXml" ds:itemID="{782E27AE-AD13-474A-B658-E4FE2BBDB51D}">
   <ds:schemaRefs>
     <ds:schemaRef ds:uri="http://schemas.openxmlformats.org/officeDocument/2006/bibliography"/>
   </ds:schemaRefs>

</xml_diff>